<commit_message>
add and change somethings
</commit_message>
<xml_diff>
--- a/هفتم/هفتم - ۵/مرور فصل 5.docx
+++ b/هفتم/هفتم - ۵/مرور فصل 5.docx
@@ -13,8 +13,8 @@
       </w:tblPr>
       <w:tblGrid>
         <w:gridCol w:w="572"/>
-        <w:gridCol w:w="6819"/>
-        <w:gridCol w:w="3395"/>
+        <w:gridCol w:w="6254"/>
+        <w:gridCol w:w="3960"/>
         <w:gridCol w:w="7"/>
       </w:tblGrid>
       <w:tr>
@@ -26,7 +26,7 @@
         </w:trPr>
         <w:tc>
           <w:tcPr>
-            <w:tcW w:w="7391" w:type="dxa"/>
+            <w:tcW w:w="6826" w:type="dxa"/>
             <w:gridSpan w:val="2"/>
             <w:shd w:val="clear" w:color="auto" w:fill="D9D9D9" w:themeFill="background1" w:themeFillShade="D9"/>
             <w:vAlign w:val="center"/>
@@ -37,8 +37,8 @@
                 <w:rFonts w:cs="0 Nazanin Bold"/>
                 <w:b/>
                 <w:bCs/>
-                <w:sz w:val="28"/>
-                <w:szCs w:val="28"/>
+                <w:sz w:val="32"/>
+                <w:szCs w:val="32"/>
                 <w:rtl/>
                 <w:lang w:bidi="fa-IR"/>
               </w:rPr>
@@ -48,8 +48,8 @@
                 <w:rFonts w:cs="0 Nazanin Bold"/>
                 <w:b/>
                 <w:bCs/>
-                <w:sz w:val="28"/>
-                <w:szCs w:val="28"/>
+                <w:sz w:val="32"/>
+                <w:szCs w:val="32"/>
                 <w:rtl/>
                 <w:lang w:bidi="fa-IR"/>
               </w:rPr>
@@ -60,8 +60,8 @@
                 <w:rFonts w:cs="0 Nazanin Bold" w:hint="cs"/>
                 <w:b/>
                 <w:bCs/>
-                <w:sz w:val="28"/>
-                <w:szCs w:val="28"/>
+                <w:sz w:val="32"/>
+                <w:szCs w:val="32"/>
                 <w:rtl/>
                 <w:lang w:bidi="fa-IR"/>
               </w:rPr>
@@ -72,8 +72,8 @@
                 <w:rFonts w:cs="0 Nazanin Bold"/>
                 <w:b/>
                 <w:bCs/>
-                <w:sz w:val="28"/>
-                <w:szCs w:val="28"/>
+                <w:sz w:val="32"/>
+                <w:szCs w:val="32"/>
                 <w:rtl/>
                 <w:lang w:bidi="fa-IR"/>
               </w:rPr>
@@ -83,7 +83,7 @@
         </w:tc>
         <w:tc>
           <w:tcPr>
-            <w:tcW w:w="3395" w:type="dxa"/>
+            <w:tcW w:w="3960" w:type="dxa"/>
             <w:shd w:val="clear" w:color="auto" w:fill="D9D9D9" w:themeFill="background1" w:themeFillShade="D9"/>
             <w:vAlign w:val="center"/>
           </w:tcPr>
@@ -93,8 +93,8 @@
                 <w:rFonts w:cs="0 Nazanin Bold"/>
                 <w:b/>
                 <w:bCs/>
-                <w:sz w:val="28"/>
-                <w:szCs w:val="28"/>
+                <w:sz w:val="32"/>
+                <w:szCs w:val="32"/>
                 <w:rtl/>
                 <w:lang w:bidi="fa-IR"/>
               </w:rPr>
@@ -104,8 +104,8 @@
                 <w:rFonts w:cs="0 Nazanin Bold" w:hint="cs"/>
                 <w:b/>
                 <w:bCs/>
-                <w:sz w:val="28"/>
-                <w:szCs w:val="28"/>
+                <w:sz w:val="32"/>
+                <w:szCs w:val="32"/>
                 <w:rtl/>
                 <w:lang w:bidi="fa-IR"/>
               </w:rPr>
@@ -134,8 +134,8 @@
                 <w:rFonts w:cs="0 Nazanin Bold"/>
                 <w:b/>
                 <w:bCs/>
-                <w:sz w:val="28"/>
-                <w:szCs w:val="28"/>
+                <w:sz w:val="32"/>
+                <w:szCs w:val="32"/>
                 <w:rtl/>
               </w:rPr>
             </w:pPr>
@@ -153,8 +153,8 @@
                 <w:rFonts w:cs="0 Nazanin Bold"/>
                 <w:b/>
                 <w:bCs/>
-                <w:sz w:val="28"/>
-                <w:szCs w:val="28"/>
+                <w:sz w:val="32"/>
+                <w:szCs w:val="32"/>
                 <w:rtl/>
               </w:rPr>
             </w:pPr>
@@ -163,8 +163,8 @@
                 <w:rFonts w:cs="0 Nazanin Bold" w:hint="cs"/>
                 <w:b/>
                 <w:bCs/>
-                <w:sz w:val="28"/>
-                <w:szCs w:val="28"/>
+                <w:sz w:val="32"/>
+                <w:szCs w:val="32"/>
                 <w:rtl/>
               </w:rPr>
               <w:t>درستی یا نادرستی عبارات زیر را مشخص کنید.</w:t>
@@ -192,8 +192,8 @@
                       <w:rFonts w:cs="0 Nazanin Bold"/>
                       <w:b/>
                       <w:bCs/>
-                      <w:sz w:val="28"/>
-                      <w:szCs w:val="28"/>
+                      <w:sz w:val="32"/>
+                      <w:szCs w:val="32"/>
                       <w:rtl/>
                     </w:rPr>
                   </w:pPr>
@@ -202,8 +202,8 @@
                       <w:rFonts w:cs="0 Nazanin Bold" w:hint="cs"/>
                       <w:b/>
                       <w:bCs/>
-                      <w:sz w:val="28"/>
-                      <w:szCs w:val="28"/>
+                      <w:sz w:val="32"/>
+                      <w:szCs w:val="32"/>
                       <w:rtl/>
                     </w:rPr>
                     <w:t>الف)</w:t>
@@ -211,8 +211,8 @@
                   <w:r>
                     <w:rPr>
                       <w:rFonts w:ascii="Shabnam" w:hAnsi="Shabnam" w:cs="0 Nazanin Bold" w:hint="cs"/>
-                      <w:sz w:val="28"/>
-                      <w:szCs w:val="28"/>
+                      <w:sz w:val="32"/>
+                      <w:szCs w:val="32"/>
                       <w:rtl/>
                     </w:rPr>
                     <w:t xml:space="preserve"> همه عدد های اول فرد هستند .</w:t>
@@ -222,8 +222,8 @@
                       <w:rFonts w:cs="0 Nazanin Bold" w:hint="cs"/>
                       <w:b/>
                       <w:bCs/>
-                      <w:sz w:val="28"/>
-                      <w:szCs w:val="28"/>
+                      <w:sz w:val="32"/>
+                      <w:szCs w:val="32"/>
                       <w:rtl/>
                     </w:rPr>
                     <w:t xml:space="preserve"> (          )</w:t>
@@ -242,8 +242,8 @@
                       <w:rFonts w:cs="0 Nazanin Bold"/>
                       <w:b/>
                       <w:bCs/>
-                      <w:sz w:val="28"/>
-                      <w:szCs w:val="28"/>
+                      <w:sz w:val="32"/>
+                      <w:szCs w:val="32"/>
                       <w:rtl/>
                     </w:rPr>
                   </w:pPr>
@@ -252,55 +252,11 @@
                       <w:rFonts w:cs="0 Nazanin Bold" w:hint="cs"/>
                       <w:b/>
                       <w:bCs/>
-                      <w:sz w:val="28"/>
-                      <w:szCs w:val="28"/>
+                      <w:sz w:val="32"/>
+                      <w:szCs w:val="32"/>
                       <w:rtl/>
                     </w:rPr>
-                    <w:t xml:space="preserve">ب) </w:t>
-                  </w:r>
-                  <w:r>
-                    <w:rPr>
-                      <w:rFonts w:cs="0 Nazanin Bold" w:hint="cs"/>
-                      <w:b/>
-                      <w:bCs/>
-                      <w:sz w:val="28"/>
-                      <w:szCs w:val="28"/>
-                      <w:rtl/>
-                    </w:rPr>
-                    <w:t xml:space="preserve"> هر عدد بی شمار مضرب دارد</w:t>
-                  </w:r>
-                  <w:r>
-                    <w:rPr>
-                      <w:rFonts w:cs="0 Nazanin Bold" w:hint="cs"/>
-                      <w:b/>
-                      <w:bCs/>
-                      <w:sz w:val="26"/>
-                      <w:szCs w:val="26"/>
-                      <w:rtl/>
-                    </w:rPr>
-                    <w:t>.</w:t>
-                  </w:r>
-                  <w:r>
-                    <w:rPr>
-                      <w:rFonts w:cs="0 Nazanin Bold" w:hint="cs"/>
-                      <w:b/>
-                      <w:bCs/>
-                      <w:sz w:val="26"/>
-                      <w:szCs w:val="26"/>
-                      <w:rtl/>
-                    </w:rPr>
-                    <w:t xml:space="preserve"> </w:t>
-                  </w:r>
-                  <w:r>
-                    <w:rPr>
-                      <w:rFonts w:cs="0 Nazanin Bold" w:hint="cs"/>
-                      <w:b/>
-                      <w:bCs/>
-                      <w:sz w:val="28"/>
-                      <w:szCs w:val="28"/>
-                      <w:rtl/>
-                    </w:rPr>
-                    <w:t>(          )</w:t>
+                    <w:t>ب)  هر عدد بی شمار مضرب دارد. (          )</w:t>
                   </w:r>
                 </w:p>
               </w:tc>
@@ -316,8 +272,8 @@
                       <w:rFonts w:cs="0 Nazanin Bold"/>
                       <w:b/>
                       <w:bCs/>
-                      <w:sz w:val="28"/>
-                      <w:szCs w:val="28"/>
+                      <w:sz w:val="32"/>
+                      <w:szCs w:val="32"/>
                       <w:rtl/>
                     </w:rPr>
                   </w:pPr>
@@ -326,30 +282,18 @@
                       <w:rFonts w:cs="0 Nazanin Bold" w:hint="cs"/>
                       <w:b/>
                       <w:bCs/>
-                      <w:sz w:val="28"/>
-                      <w:szCs w:val="28"/>
+                      <w:sz w:val="32"/>
+                      <w:szCs w:val="32"/>
                       <w:rtl/>
                       <w:lang w:bidi="fa-IR"/>
                     </w:rPr>
-                    <w:t>پ</w:t>
-                  </w:r>
-                  <w:r>
-                    <w:rPr>
-                      <w:rFonts w:cs="0 Nazanin Bold" w:hint="cs"/>
-                      <w:b/>
-                      <w:bCs/>
-                      <w:sz w:val="28"/>
-                      <w:szCs w:val="28"/>
-                      <w:rtl/>
-                      <w:lang w:bidi="fa-IR"/>
-                    </w:rPr>
-                    <w:t xml:space="preserve">) </w:t>
+                    <w:t xml:space="preserve">پ) </w:t>
                   </w:r>
                   <w:r>
                     <w:rPr>
                       <w:rFonts w:ascii="Shabnam" w:hAnsi="Shabnam" w:cs="0 Nazanin Bold" w:hint="cs"/>
-                      <w:sz w:val="28"/>
-                      <w:szCs w:val="28"/>
+                      <w:sz w:val="32"/>
+                      <w:szCs w:val="32"/>
                       <w:rtl/>
                     </w:rPr>
                     <w:t>هر عدد حداقل دو شمارنده دارد .</w:t>
@@ -359,22 +303,11 @@
                       <w:rFonts w:cs="0 Nazanin Bold" w:hint="cs"/>
                       <w:b/>
                       <w:bCs/>
-                      <w:sz w:val="28"/>
-                      <w:szCs w:val="28"/>
+                      <w:sz w:val="32"/>
+                      <w:szCs w:val="32"/>
                       <w:rtl/>
                     </w:rPr>
-                    <w:t xml:space="preserve"> </w:t>
-                  </w:r>
-                  <w:r>
-                    <w:rPr>
-                      <w:rFonts w:cs="0 Nazanin Bold" w:hint="cs"/>
-                      <w:b/>
-                      <w:bCs/>
-                      <w:sz w:val="28"/>
-                      <w:szCs w:val="28"/>
-                      <w:rtl/>
-                    </w:rPr>
-                    <w:t>(          )</w:t>
+                    <w:t xml:space="preserve"> (          )</w:t>
                   </w:r>
                 </w:p>
               </w:tc>
@@ -390,8 +323,8 @@
                       <w:rFonts w:cs="0 Nazanin Bold"/>
                       <w:b/>
                       <w:bCs/>
-                      <w:sz w:val="28"/>
-                      <w:szCs w:val="28"/>
+                      <w:sz w:val="32"/>
+                      <w:szCs w:val="32"/>
                       <w:rtl/>
                       <w:lang w:bidi="fa-IR"/>
                     </w:rPr>
@@ -401,30 +334,18 @@
                       <w:rFonts w:cs="0 Nazanin Bold" w:hint="cs"/>
                       <w:b/>
                       <w:bCs/>
-                      <w:sz w:val="28"/>
-                      <w:szCs w:val="28"/>
+                      <w:sz w:val="32"/>
+                      <w:szCs w:val="32"/>
                       <w:rtl/>
                       <w:lang w:bidi="fa-IR"/>
                     </w:rPr>
-                    <w:t>ت</w:t>
-                  </w:r>
-                  <w:r>
-                    <w:rPr>
-                      <w:rFonts w:cs="0 Nazanin Bold" w:hint="cs"/>
-                      <w:b/>
-                      <w:bCs/>
-                      <w:sz w:val="28"/>
-                      <w:szCs w:val="28"/>
-                      <w:rtl/>
-                      <w:lang w:bidi="fa-IR"/>
-                    </w:rPr>
-                    <w:t xml:space="preserve">) </w:t>
+                    <w:t xml:space="preserve">ت) </w:t>
                   </w:r>
                   <w:r>
                     <w:rPr>
                       <w:rFonts w:ascii="Shabnam" w:hAnsi="Shabnam" w:cs="0 Nazanin Bold" w:hint="cs"/>
-                      <w:sz w:val="28"/>
-                      <w:szCs w:val="28"/>
+                      <w:sz w:val="32"/>
+                      <w:szCs w:val="32"/>
                       <w:rtl/>
                     </w:rPr>
                     <w:t>حاصل جمع دو عدد اول همیشه یک عدد اول است</w:t>
@@ -432,8 +353,8 @@
                   <w:r>
                     <w:rPr>
                       <w:rFonts w:ascii="Shabnam" w:hAnsi="Shabnam" w:cs="0 Nazanin Bold"/>
-                      <w:sz w:val="28"/>
-                      <w:szCs w:val="28"/>
+                      <w:sz w:val="32"/>
+                      <w:szCs w:val="32"/>
                     </w:rPr>
                     <w:t>.</w:t>
                   </w:r>
@@ -442,8 +363,8 @@
                       <w:rFonts w:cs="0 Nazanin Bold" w:hint="cs"/>
                       <w:b/>
                       <w:bCs/>
-                      <w:sz w:val="28"/>
-                      <w:szCs w:val="28"/>
+                      <w:sz w:val="32"/>
+                      <w:szCs w:val="32"/>
                       <w:rtl/>
                       <w:lang w:bidi="fa-IR"/>
                     </w:rPr>
@@ -454,8 +375,8 @@
                       <w:rFonts w:cs="0 Nazanin Bold" w:hint="cs"/>
                       <w:b/>
                       <w:bCs/>
-                      <w:sz w:val="28"/>
-                      <w:szCs w:val="28"/>
+                      <w:sz w:val="32"/>
+                      <w:szCs w:val="32"/>
                       <w:rtl/>
                     </w:rPr>
                     <w:t>(          )</w:t>
@@ -468,11 +389,11 @@
             <w:pPr>
               <w:spacing w:line="276" w:lineRule="auto"/>
               <w:rPr>
-                <w:rFonts w:cs="Cambria" w:hint="cs"/>
-                <w:b/>
-                <w:bCs/>
-                <w:sz w:val="28"/>
-                <w:szCs w:val="28"/>
+                <w:rFonts w:cs="Cambria"/>
+                <w:b/>
+                <w:bCs/>
+                <w:sz w:val="32"/>
+                <w:szCs w:val="32"/>
                 <w:rtl/>
                 <w:lang w:bidi="fa-IR"/>
               </w:rPr>
@@ -501,8 +422,8 @@
                 <w:rFonts w:cs="0 Nazanin Bold"/>
                 <w:b/>
                 <w:bCs/>
-                <w:sz w:val="28"/>
-                <w:szCs w:val="28"/>
+                <w:sz w:val="32"/>
+                <w:szCs w:val="32"/>
                 <w:rtl/>
               </w:rPr>
             </w:pPr>
@@ -520,8 +441,8 @@
                 <w:rFonts w:cs="0 Nazanin Bold"/>
                 <w:b/>
                 <w:bCs/>
-                <w:sz w:val="28"/>
-                <w:szCs w:val="28"/>
+                <w:sz w:val="32"/>
+                <w:szCs w:val="32"/>
                 <w:rtl/>
               </w:rPr>
             </w:pPr>
@@ -530,8 +451,8 @@
                 <w:rFonts w:cs="0 Nazanin Bold" w:hint="cs"/>
                 <w:b/>
                 <w:bCs/>
-                <w:sz w:val="28"/>
-                <w:szCs w:val="28"/>
+                <w:sz w:val="32"/>
+                <w:szCs w:val="32"/>
                 <w:rtl/>
               </w:rPr>
               <w:t>جملات زیر را با عبارات و اعداد مناسب کامل کنید.</w:t>
@@ -544,8 +465,8 @@
                 <w:rFonts w:cs="0 Nazanin Bold"/>
                 <w:b/>
                 <w:bCs/>
-                <w:sz w:val="28"/>
-                <w:szCs w:val="28"/>
+                <w:sz w:val="32"/>
+                <w:szCs w:val="32"/>
                 <w:rtl/>
                 <w:lang w:bidi="fa-IR"/>
               </w:rPr>
@@ -555,8 +476,8 @@
                 <w:rFonts w:cs="0 Nazanin Bold" w:hint="cs"/>
                 <w:b/>
                 <w:bCs/>
-                <w:sz w:val="28"/>
-                <w:szCs w:val="28"/>
+                <w:sz w:val="32"/>
+                <w:szCs w:val="32"/>
                 <w:rtl/>
               </w:rPr>
               <w:t xml:space="preserve">الف) </w:t>
@@ -564,8 +485,8 @@
             <w:r>
               <w:rPr>
                 <w:rFonts w:ascii="Shabnam" w:hAnsi="Shabnam" w:cs="0 Nazanin Bold" w:hint="cs"/>
-                <w:sz w:val="28"/>
-                <w:szCs w:val="28"/>
+                <w:sz w:val="32"/>
+                <w:szCs w:val="32"/>
                 <w:rtl/>
               </w:rPr>
               <w:t xml:space="preserve">مجموع دو عدد طبیعی فرد همیشه عددی .................... است . </w:t>
@@ -578,8 +499,8 @@
                 <w:rFonts w:cs="0 Nazanin Bold"/>
                 <w:b/>
                 <w:bCs/>
-                <w:sz w:val="28"/>
-                <w:szCs w:val="28"/>
+                <w:sz w:val="32"/>
+                <w:szCs w:val="32"/>
                 <w:rtl/>
               </w:rPr>
             </w:pPr>
@@ -588,57 +509,174 @@
                 <w:rFonts w:cs="0 Nazanin Bold" w:hint="cs"/>
                 <w:b/>
                 <w:bCs/>
-                <w:sz w:val="28"/>
-                <w:szCs w:val="28"/>
-                <w:rtl/>
-              </w:rPr>
-              <w:t>ب</w:t>
-            </w:r>
+                <w:sz w:val="32"/>
+                <w:szCs w:val="32"/>
+                <w:rtl/>
+              </w:rPr>
+              <w:t>ب) ا</w:t>
+            </w:r>
+            <w:r>
+              <w:rPr>
+                <w:rFonts w:ascii="Shabnam" w:hAnsi="Shabnam" w:cs="0 Nazanin Bold" w:hint="cs"/>
+                <w:sz w:val="32"/>
+                <w:szCs w:val="32"/>
+                <w:rtl/>
+              </w:rPr>
+              <w:t>گر عددی زوج باشد ، یکی از شمارنده های اولش عدد ................. است.</w:t>
+            </w:r>
+          </w:p>
+          <w:p>
+            <w:pPr>
+              <w:spacing w:line="276" w:lineRule="auto"/>
+              <w:rPr>
+                <w:rFonts w:cs="0 Nazanin Bold"/>
+                <w:b/>
+                <w:bCs/>
+                <w:sz w:val="32"/>
+                <w:szCs w:val="32"/>
+                <w:rtl/>
+              </w:rPr>
+            </w:pPr>
             <w:r>
               <w:rPr>
                 <w:rFonts w:cs="0 Nazanin Bold" w:hint="cs"/>
                 <w:b/>
                 <w:bCs/>
-                <w:sz w:val="28"/>
-                <w:szCs w:val="28"/>
-                <w:rtl/>
-              </w:rPr>
-              <w:t xml:space="preserve">) </w:t>
-            </w:r>
+                <w:sz w:val="32"/>
+                <w:szCs w:val="32"/>
+                <w:rtl/>
+              </w:rPr>
+              <w:t>پ) هر عدد اول دو شمارنده دارد :  ................. و ................</w:t>
+            </w:r>
+          </w:p>
+          <w:p>
+            <w:pPr>
+              <w:rPr>
+                <w:rFonts w:ascii="Sahel VF Regular" w:hAnsi="Sahel VF Regular"/>
+                <w:b/>
+                <w:bCs/>
+                <w:sz w:val="32"/>
+                <w:szCs w:val="32"/>
+                <w:rtl/>
+              </w:rPr>
+            </w:pPr>
             <w:r>
               <w:rPr>
                 <w:rFonts w:cs="0 Nazanin Bold" w:hint="cs"/>
                 <w:b/>
                 <w:bCs/>
-                <w:sz w:val="26"/>
-                <w:szCs w:val="26"/>
-                <w:rtl/>
-              </w:rPr>
-              <w:t>ا</w:t>
-            </w:r>
-            <w:r>
-              <w:rPr>
-                <w:rFonts w:ascii="Shabnam" w:hAnsi="Shabnam" w:cs="0 Nazanin Bold" w:hint="cs"/>
-                <w:sz w:val="28"/>
-                <w:szCs w:val="28"/>
-                <w:rtl/>
-              </w:rPr>
-              <w:t xml:space="preserve">گر عددی زوج باشد ، یکی از شمارنده های اولش </w:t>
-            </w:r>
-            <w:r>
-              <w:rPr>
-                <w:rFonts w:ascii="Shabnam" w:hAnsi="Shabnam" w:cs="0 Nazanin Bold" w:hint="cs"/>
-                <w:sz w:val="28"/>
-                <w:szCs w:val="28"/>
-                <w:rtl/>
-              </w:rPr>
-              <w:t>عدد .................</w:t>
-            </w:r>
-            <w:r>
-              <w:rPr>
-                <w:rFonts w:ascii="Shabnam" w:hAnsi="Shabnam" w:cs="0 Nazanin Bold" w:hint="cs"/>
-                <w:sz w:val="28"/>
-                <w:szCs w:val="28"/>
+                <w:sz w:val="32"/>
+                <w:szCs w:val="32"/>
+                <w:rtl/>
+              </w:rPr>
+              <w:t xml:space="preserve">ت) </w:t>
+            </w:r>
+            <w:r>
+              <w:rPr>
+                <w:rFonts w:ascii="Sahel VF Regular" w:hAnsi="Sahel VF Regular" w:hint="eastAsia"/>
+                <w:b/>
+                <w:bCs/>
+                <w:sz w:val="32"/>
+                <w:szCs w:val="32"/>
+                <w:rtl/>
+              </w:rPr>
+              <w:t>بزرگتر</w:t>
+            </w:r>
+            <w:r>
+              <w:rPr>
+                <w:rFonts w:ascii="Sahel VF Regular" w:hAnsi="Sahel VF Regular" w:hint="cs"/>
+                <w:b/>
+                <w:bCs/>
+                <w:sz w:val="32"/>
+                <w:szCs w:val="32"/>
+                <w:rtl/>
+              </w:rPr>
+              <w:t>ی</w:t>
+            </w:r>
+            <w:r>
+              <w:rPr>
+                <w:rFonts w:ascii="Sahel VF Regular" w:hAnsi="Sahel VF Regular" w:hint="eastAsia"/>
+                <w:b/>
+                <w:bCs/>
+                <w:sz w:val="32"/>
+                <w:szCs w:val="32"/>
+                <w:rtl/>
+              </w:rPr>
+              <w:t>ن</w:t>
+            </w:r>
+            <w:r>
+              <w:rPr>
+                <w:rFonts w:ascii="Sahel VF Regular" w:hAnsi="Sahel VF Regular"/>
+                <w:b/>
+                <w:bCs/>
+                <w:sz w:val="32"/>
+                <w:szCs w:val="32"/>
+                <w:rtl/>
+              </w:rPr>
+              <w:t xml:space="preserve"> شمارنده هر عدد.................  </w:t>
+            </w:r>
+            <w:r>
+              <w:rPr>
+                <w:rFonts w:ascii="Sahel VF Regular" w:hAnsi="Sahel VF Regular" w:hint="cs"/>
+                <w:b/>
+                <w:bCs/>
+                <w:sz w:val="32"/>
+                <w:szCs w:val="32"/>
+                <w:rtl/>
+              </w:rPr>
+              <w:t xml:space="preserve">و </w:t>
+            </w:r>
+            <w:r>
+              <w:rPr>
+                <w:rFonts w:ascii="Sahel VF Regular" w:hAnsi="Sahel VF Regular" w:hint="eastAsia"/>
+                <w:b/>
+                <w:bCs/>
+                <w:sz w:val="32"/>
+                <w:szCs w:val="32"/>
+                <w:rtl/>
+              </w:rPr>
+              <w:t>کوچکتر</w:t>
+            </w:r>
+            <w:r>
+              <w:rPr>
+                <w:rFonts w:ascii="Sahel VF Regular" w:hAnsi="Sahel VF Regular" w:hint="cs"/>
+                <w:b/>
+                <w:bCs/>
+                <w:sz w:val="32"/>
+                <w:szCs w:val="32"/>
+                <w:rtl/>
+              </w:rPr>
+              <w:t>ی</w:t>
+            </w:r>
+            <w:r>
+              <w:rPr>
+                <w:rFonts w:ascii="Sahel VF Regular" w:hAnsi="Sahel VF Regular" w:hint="eastAsia"/>
+                <w:b/>
+                <w:bCs/>
+                <w:sz w:val="32"/>
+                <w:szCs w:val="32"/>
+                <w:rtl/>
+              </w:rPr>
+              <w:t>ن</w:t>
+            </w:r>
+            <w:r>
+              <w:rPr>
+                <w:rFonts w:ascii="Sahel VF Regular" w:hAnsi="Sahel VF Regular"/>
+                <w:b/>
+                <w:bCs/>
+                <w:sz w:val="32"/>
+                <w:szCs w:val="32"/>
+                <w:rtl/>
+              </w:rPr>
+              <w:t xml:space="preserve"> شمارنده هر عدد ...................</w:t>
+            </w:r>
+            <w:r>
+              <w:rPr>
+                <w:rFonts w:ascii="Sahel VF Regular" w:hAnsi="Sahel VF Regular" w:hint="cs"/>
+                <w:b/>
+                <w:bCs/>
+                <w:sz w:val="32"/>
+                <w:szCs w:val="32"/>
                 <w:rtl/>
               </w:rPr>
               <w:t xml:space="preserve"> است.</w:t>
@@ -646,257 +684,109 @@
           </w:p>
           <w:p>
             <w:pPr>
-              <w:spacing w:line="276" w:lineRule="auto"/>
-              <w:rPr>
-                <w:rFonts w:cs="0 Nazanin Bold"/>
-                <w:b/>
-                <w:bCs/>
-                <w:sz w:val="28"/>
-                <w:szCs w:val="28"/>
-                <w:rtl/>
-              </w:rPr>
-            </w:pPr>
-            <w:r>
-              <w:rPr>
-                <w:rFonts w:cs="0 Nazanin Bold" w:hint="cs"/>
-                <w:b/>
-                <w:bCs/>
-                <w:sz w:val="28"/>
-                <w:szCs w:val="28"/>
-                <w:rtl/>
-              </w:rPr>
-              <w:t>پ) هر عدد اول دو شمارنده دارد :  ................. و ................</w:t>
-            </w:r>
-          </w:p>
-          <w:p>
-            <w:pPr>
               <w:rPr>
                 <w:rFonts w:ascii="Sahel VF Regular" w:hAnsi="Sahel VF Regular"/>
                 <w:b/>
                 <w:bCs/>
-                <w:sz w:val="28"/>
-                <w:szCs w:val="28"/>
-                <w:rtl/>
-              </w:rPr>
-            </w:pPr>
-            <w:r>
-              <w:rPr>
-                <w:rFonts w:cs="0 Nazanin Bold" w:hint="cs"/>
-                <w:b/>
-                <w:bCs/>
-                <w:sz w:val="28"/>
-                <w:szCs w:val="28"/>
-                <w:rtl/>
-              </w:rPr>
-              <w:t xml:space="preserve">ت) </w:t>
-            </w:r>
-            <w:r>
-              <w:rPr>
-                <w:rFonts w:ascii="Sahel VF Regular" w:hAnsi="Sahel VF Regular" w:hint="eastAsia"/>
-                <w:b/>
-                <w:bCs/>
-                <w:sz w:val="28"/>
-                <w:szCs w:val="28"/>
-                <w:rtl/>
-              </w:rPr>
-              <w:t>بزرگتر</w:t>
-            </w:r>
+                <w:sz w:val="32"/>
+                <w:szCs w:val="32"/>
+                <w:rtl/>
+              </w:rPr>
+            </w:pPr>
             <w:r>
               <w:rPr>
                 <w:rFonts w:ascii="Sahel VF Regular" w:hAnsi="Sahel VF Regular" w:hint="cs"/>
                 <w:b/>
                 <w:bCs/>
-                <w:sz w:val="28"/>
-                <w:szCs w:val="28"/>
-                <w:rtl/>
-              </w:rPr>
-              <w:t>ی</w:t>
-            </w:r>
-            <w:r>
-              <w:rPr>
-                <w:rFonts w:ascii="Sahel VF Regular" w:hAnsi="Sahel VF Regular" w:hint="eastAsia"/>
-                <w:b/>
-                <w:bCs/>
-                <w:sz w:val="28"/>
-                <w:szCs w:val="28"/>
-                <w:rtl/>
-              </w:rPr>
-              <w:t>ن</w:t>
-            </w:r>
-            <w:r>
-              <w:rPr>
-                <w:rFonts w:ascii="Sahel VF Regular" w:hAnsi="Sahel VF Regular"/>
-                <w:b/>
-                <w:bCs/>
-                <w:sz w:val="28"/>
-                <w:szCs w:val="28"/>
-                <w:rtl/>
-              </w:rPr>
-              <w:t xml:space="preserve"> شمارنده هر عدد.........................  </w:t>
+                <w:sz w:val="32"/>
+                <w:szCs w:val="32"/>
+                <w:rtl/>
+              </w:rPr>
+              <w:t xml:space="preserve">ث) </w:t>
+            </w:r>
+            <w:r>
+              <w:rPr>
+                <w:rFonts w:ascii="Shabnam" w:hAnsi="Shabnam" w:hint="cs"/>
+                <w:b/>
+                <w:bCs/>
+                <w:sz w:val="32"/>
+                <w:szCs w:val="32"/>
+                <w:rtl/>
+              </w:rPr>
+              <w:t>اگر یک عدد بر عدد دیگر بخش پذیر باشد، آنگاه ک م م دو عدد برابر عدد ....</w:t>
+            </w:r>
+            <w:r>
+              <w:rPr>
+                <w:rFonts w:ascii="Shabnam" w:hAnsi="Shabnam" w:hint="cs"/>
+                <w:b/>
+                <w:bCs/>
+                <w:sz w:val="32"/>
+                <w:szCs w:val="32"/>
+                <w:rtl/>
+              </w:rPr>
+              <w:t>.........</w:t>
+            </w:r>
+            <w:r>
+              <w:rPr>
+                <w:rFonts w:ascii="Shabnam" w:hAnsi="Shabnam" w:hint="cs"/>
+                <w:b/>
+                <w:bCs/>
+                <w:sz w:val="32"/>
+                <w:szCs w:val="32"/>
+                <w:rtl/>
+              </w:rPr>
+              <w:t>... است.</w:t>
             </w:r>
             <w:r>
               <w:rPr>
                 <w:rFonts w:ascii="Sahel VF Regular" w:hAnsi="Sahel VF Regular" w:hint="cs"/>
                 <w:b/>
                 <w:bCs/>
-                <w:sz w:val="28"/>
-                <w:szCs w:val="28"/>
-                <w:rtl/>
-              </w:rPr>
-              <w:t xml:space="preserve">و </w:t>
-            </w:r>
-            <w:r>
-              <w:rPr>
-                <w:rFonts w:ascii="Sahel VF Regular" w:hAnsi="Sahel VF Regular" w:hint="eastAsia"/>
-                <w:b/>
-                <w:bCs/>
-                <w:sz w:val="28"/>
-                <w:szCs w:val="28"/>
-                <w:rtl/>
-              </w:rPr>
-              <w:t>کوچکتر</w:t>
-            </w:r>
-            <w:r>
-              <w:rPr>
-                <w:rFonts w:ascii="Sahel VF Regular" w:hAnsi="Sahel VF Regular" w:hint="cs"/>
-                <w:b/>
-                <w:bCs/>
-                <w:sz w:val="28"/>
-                <w:szCs w:val="28"/>
-                <w:rtl/>
-              </w:rPr>
-              <w:t>ی</w:t>
-            </w:r>
-            <w:r>
-              <w:rPr>
-                <w:rFonts w:ascii="Sahel VF Regular" w:hAnsi="Sahel VF Regular" w:hint="eastAsia"/>
-                <w:b/>
-                <w:bCs/>
-                <w:sz w:val="28"/>
-                <w:szCs w:val="28"/>
-                <w:rtl/>
-              </w:rPr>
-              <w:t>ن</w:t>
-            </w:r>
-            <w:r>
-              <w:rPr>
-                <w:rFonts w:ascii="Sahel VF Regular" w:hAnsi="Sahel VF Regular"/>
-                <w:b/>
-                <w:bCs/>
-                <w:sz w:val="28"/>
-                <w:szCs w:val="28"/>
-                <w:rtl/>
-              </w:rPr>
-              <w:t xml:space="preserve"> شمارنده هر عدد ........................</w:t>
-            </w:r>
-            <w:r>
-              <w:rPr>
-                <w:rFonts w:ascii="Sahel VF Regular" w:hAnsi="Sahel VF Regular" w:hint="cs"/>
-                <w:b/>
-                <w:bCs/>
-                <w:sz w:val="28"/>
-                <w:szCs w:val="28"/>
-                <w:rtl/>
-              </w:rPr>
-              <w:t xml:space="preserve"> است.</w:t>
-            </w:r>
-          </w:p>
-          <w:p>
-            <w:pPr>
-              <w:rPr>
-                <w:rFonts w:ascii="Sahel VF Regular" w:hAnsi="Sahel VF Regular"/>
-                <w:b/>
-                <w:bCs/>
-                <w:sz w:val="28"/>
-                <w:szCs w:val="28"/>
-                <w:rtl/>
-              </w:rPr>
-            </w:pPr>
-            <w:r>
-              <w:rPr>
-                <w:rFonts w:ascii="Sahel VF Regular" w:hAnsi="Sahel VF Regular" w:hint="cs"/>
-                <w:b/>
-                <w:bCs/>
-                <w:sz w:val="28"/>
-                <w:szCs w:val="28"/>
-                <w:rtl/>
-              </w:rPr>
-              <w:t xml:space="preserve">ث) </w:t>
-            </w:r>
-            <w:r>
-              <w:rPr>
-                <w:rFonts w:ascii="Shabnam" w:hAnsi="Shabnam" w:hint="cs"/>
-                <w:b/>
-                <w:bCs/>
-                <w:sz w:val="28"/>
-                <w:szCs w:val="28"/>
-                <w:rtl/>
-              </w:rPr>
-              <w:t>اگر یک عدد بر عدد دیگر بخش پذیر باشد، آنگاه ک م م دو عدد</w:t>
-            </w:r>
-            <w:r>
-              <w:rPr>
-                <w:rFonts w:ascii="Shabnam" w:hAnsi="Shabnam" w:hint="cs"/>
-                <w:b/>
-                <w:bCs/>
-                <w:sz w:val="28"/>
-                <w:szCs w:val="28"/>
-                <w:rtl/>
-              </w:rPr>
-              <w:t xml:space="preserve"> برابر عدد .......</w:t>
-            </w:r>
-            <w:bookmarkStart w:id="0" w:name="_GoBack"/>
-            <w:bookmarkEnd w:id="0"/>
-            <w:r>
-              <w:rPr>
-                <w:rFonts w:ascii="Shabnam" w:hAnsi="Shabnam" w:hint="cs"/>
-                <w:b/>
-                <w:bCs/>
-                <w:sz w:val="28"/>
-                <w:szCs w:val="28"/>
+                <w:sz w:val="32"/>
+                <w:szCs w:val="32"/>
                 <w:rtl/>
               </w:rPr>
               <w:t xml:space="preserve"> </w:t>
             </w:r>
             <w:r>
               <w:rPr>
-                <w:rFonts w:ascii="Shabnam" w:hAnsi="Shabnam" w:hint="cs"/>
-                <w:b/>
-                <w:bCs/>
-                <w:sz w:val="28"/>
-                <w:szCs w:val="28"/>
-                <w:rtl/>
-              </w:rPr>
-              <w:t>است.</w:t>
-            </w:r>
-            <w:r>
-              <w:rPr>
-                <w:rFonts w:ascii="Sahel VF Regular" w:hAnsi="Sahel VF Regular" w:hint="cs"/>
-                <w:b/>
-                <w:bCs/>
-                <w:sz w:val="28"/>
-                <w:szCs w:val="28"/>
-                <w:rtl/>
-              </w:rPr>
-              <w:t xml:space="preserve"> </w:t>
-            </w:r>
-            <w:r>
-              <w:rPr>
                 <w:rFonts w:asciiTheme="majorBidi" w:hAnsiTheme="majorBidi" w:hint="cs"/>
                 <w:b/>
                 <w:bCs/>
-                <w:sz w:val="28"/>
-                <w:szCs w:val="28"/>
-                <w:rtl/>
-              </w:rPr>
-              <w:t>(بزرگتر کوچکتر)</w:t>
+                <w:sz w:val="32"/>
+                <w:szCs w:val="32"/>
+                <w:rtl/>
+              </w:rPr>
+              <w:t>(بزرگتر</w:t>
+            </w:r>
+            <w:r>
+              <w:rPr>
+                <w:rFonts w:asciiTheme="majorBidi" w:hAnsiTheme="majorBidi" w:hint="cs"/>
+                <w:b/>
+                <w:bCs/>
+                <w:sz w:val="32"/>
+                <w:szCs w:val="32"/>
+                <w:rtl/>
+              </w:rPr>
+              <w:t>-</w:t>
+            </w:r>
+            <w:r>
+              <w:rPr>
+                <w:rFonts w:asciiTheme="majorBidi" w:hAnsiTheme="majorBidi" w:hint="cs"/>
+                <w:b/>
+                <w:bCs/>
+                <w:sz w:val="32"/>
+                <w:szCs w:val="32"/>
+                <w:rtl/>
+              </w:rPr>
+              <w:t xml:space="preserve"> کوچکتر)</w:t>
             </w:r>
           </w:p>
         </w:tc>
       </w:tr>
       <w:tr>
         <w:trPr>
-          <w:trHeight w:val="2348"/>
+          <w:trHeight w:val="2012"/>
           <w:jc w:val="center"/>
         </w:trPr>
         <w:tc>
@@ -916,8 +806,8 @@
                 <w:rFonts w:cs="0 Nazanin Bold"/>
                 <w:b/>
                 <w:bCs/>
-                <w:sz w:val="28"/>
-                <w:szCs w:val="28"/>
+                <w:sz w:val="32"/>
+                <w:szCs w:val="32"/>
                 <w:rtl/>
               </w:rPr>
             </w:pPr>
@@ -935,8 +825,8 @@
                 <w:rFonts w:cs="0 Nazanin Bold"/>
                 <w:b/>
                 <w:bCs/>
-                <w:sz w:val="28"/>
-                <w:szCs w:val="28"/>
+                <w:sz w:val="32"/>
+                <w:szCs w:val="32"/>
                 <w:rtl/>
               </w:rPr>
             </w:pPr>
@@ -945,111 +835,56 @@
                 <w:rFonts w:cs="0 Nazanin Bold" w:hint="cs"/>
                 <w:b/>
                 <w:bCs/>
-                <w:sz w:val="28"/>
-                <w:szCs w:val="28"/>
-                <w:rtl/>
-              </w:rPr>
-              <w:t xml:space="preserve">به سوالات زیر پاسخ </w:t>
-            </w:r>
+                <w:sz w:val="32"/>
+                <w:szCs w:val="32"/>
+                <w:rtl/>
+              </w:rPr>
+              <w:t xml:space="preserve">به سوالات زیر پاسخ کوتاه دهید. </w:t>
+            </w:r>
+          </w:p>
+          <w:p>
+            <w:pPr>
+              <w:spacing w:line="276" w:lineRule="auto"/>
+              <w:rPr>
+                <w:rFonts w:cs="0 Nazanin Bold"/>
+                <w:b/>
+                <w:bCs/>
+                <w:sz w:val="32"/>
+                <w:szCs w:val="32"/>
+                <w:rtl/>
+              </w:rPr>
+            </w:pPr>
             <w:r>
               <w:rPr>
                 <w:rFonts w:cs="0 Nazanin Bold" w:hint="cs"/>
                 <w:b/>
                 <w:bCs/>
-                <w:sz w:val="28"/>
-                <w:szCs w:val="28"/>
-                <w:rtl/>
-              </w:rPr>
-              <w:t xml:space="preserve">کوتاه </w:t>
-            </w:r>
+                <w:sz w:val="32"/>
+                <w:szCs w:val="32"/>
+                <w:rtl/>
+              </w:rPr>
+              <w:t>الف) آیا عدد ۳ شمارنده ۳۹ است؟ ........       ب)  آیا ۲۱۰ مضرب مشترک ۷ و ۳۰ است ؟..........</w:t>
+            </w:r>
+          </w:p>
+          <w:p>
+            <w:pPr>
+              <w:spacing w:line="276" w:lineRule="auto"/>
+              <w:rPr>
+                <w:rFonts w:cs="0 Nazanin Bold"/>
+                <w:b/>
+                <w:bCs/>
+                <w:sz w:val="32"/>
+                <w:szCs w:val="32"/>
+                <w:rtl/>
+              </w:rPr>
+            </w:pPr>
             <w:r>
               <w:rPr>
                 <w:rFonts w:cs="0 Nazanin Bold" w:hint="cs"/>
                 <w:b/>
                 <w:bCs/>
-                <w:sz w:val="28"/>
-                <w:szCs w:val="28"/>
-                <w:rtl/>
-              </w:rPr>
-              <w:t xml:space="preserve">دهید. </w:t>
-            </w:r>
-          </w:p>
-          <w:p>
-            <w:pPr>
-              <w:spacing w:line="276" w:lineRule="auto"/>
-              <w:rPr>
-                <w:rFonts w:cs="0 Nazanin Bold"/>
-                <w:b/>
-                <w:bCs/>
-                <w:sz w:val="28"/>
-                <w:szCs w:val="28"/>
-                <w:rtl/>
-              </w:rPr>
-            </w:pPr>
-            <w:r>
-              <w:rPr>
-                <w:rFonts w:cs="0 Nazanin Bold" w:hint="cs"/>
-                <w:b/>
-                <w:bCs/>
-                <w:sz w:val="28"/>
-                <w:szCs w:val="28"/>
-                <w:rtl/>
-              </w:rPr>
-              <w:t>الف)</w:t>
-            </w:r>
-            <w:r>
-              <w:rPr>
-                <w:rFonts w:cs="0 Nazanin Bold" w:hint="cs"/>
-                <w:b/>
-                <w:bCs/>
-                <w:sz w:val="28"/>
-                <w:szCs w:val="28"/>
-                <w:rtl/>
-              </w:rPr>
-              <w:t xml:space="preserve"> آیا عدد ۳ شمارنده ۳۹ است</w:t>
-            </w:r>
-            <w:r>
-              <w:rPr>
-                <w:rFonts w:cs="0 Nazanin Bold" w:hint="cs"/>
-                <w:b/>
-                <w:bCs/>
-                <w:sz w:val="28"/>
-                <w:szCs w:val="28"/>
-                <w:rtl/>
-              </w:rPr>
-              <w:t>؟</w:t>
-            </w:r>
-            <w:r>
-              <w:rPr>
-                <w:rFonts w:cs="0 Nazanin Bold" w:hint="cs"/>
-                <w:b/>
-                <w:bCs/>
-                <w:sz w:val="28"/>
-                <w:szCs w:val="28"/>
-                <w:rtl/>
-              </w:rPr>
-              <w:t xml:space="preserve"> ...............       ب)  آیا ۲۱۰ مضرب مشترک ۷ و ۳۰ است ؟...............</w:t>
-            </w:r>
-          </w:p>
-          <w:p>
-            <w:pPr>
-              <w:spacing w:line="276" w:lineRule="auto"/>
-              <w:rPr>
-                <w:rFonts w:cs="0 Nazanin Bold"/>
-                <w:b/>
-                <w:bCs/>
-                <w:sz w:val="28"/>
-                <w:szCs w:val="28"/>
-                <w:rtl/>
-              </w:rPr>
-            </w:pPr>
-            <w:r>
-              <w:rPr>
-                <w:rFonts w:cs="0 Nazanin Bold" w:hint="cs"/>
-                <w:b/>
-                <w:bCs/>
-                <w:sz w:val="28"/>
-                <w:szCs w:val="28"/>
+                <w:sz w:val="32"/>
+                <w:szCs w:val="32"/>
                 <w:rtl/>
               </w:rPr>
               <w:t xml:space="preserve">پ) </w:t>
@@ -1057,137 +892,11 @@
             <w:r>
               <w:rPr>
                 <w:rFonts w:ascii="Shabnam" w:hAnsi="Shabnam" w:cs="0 Nazanin Bold" w:hint="cs"/>
-                <w:sz w:val="28"/>
-                <w:szCs w:val="28"/>
-                <w:rtl/>
-              </w:rPr>
-              <w:t>هفتمین مضرب 8 : .......................                         ت) 30 چندمین مضرب 6 است؟ ...................</w:t>
-            </w:r>
-          </w:p>
-          <w:p>
-            <w:pPr>
-              <w:spacing w:after="160" w:line="276" w:lineRule="auto"/>
-              <w:contextualSpacing/>
-              <w:rPr>
-                <w:rFonts w:ascii="Shabnam" w:hAnsi="Shabnam" w:cs="0 Nazanin Bold"/>
-                <w:sz w:val="28"/>
-                <w:szCs w:val="28"/>
-                <w:rtl/>
-              </w:rPr>
-            </w:pPr>
-            <w:r>
-              <w:rPr>
-                <w:rFonts w:ascii="Shabnam" w:hAnsi="Shabnam" w:cs="0 Nazanin Bold" w:hint="cs"/>
-                <w:sz w:val="28"/>
-                <w:szCs w:val="28"/>
-                <w:rtl/>
-              </w:rPr>
-              <w:t xml:space="preserve">ث) </w:t>
-            </w:r>
-            <w:r>
-              <w:rPr>
-                <w:rFonts w:ascii="Shabnam" w:hAnsi="Shabnam" w:cs="0 Nazanin Bold" w:hint="cs"/>
-                <w:sz w:val="28"/>
-                <w:szCs w:val="28"/>
-                <w:rtl/>
-              </w:rPr>
-              <w:t>بزرگترین شمارنده هر عدد</w:t>
-            </w:r>
-            <w:r>
-              <w:rPr>
-                <w:rFonts w:cs="0 Nazanin Bold" w:hint="cs"/>
-                <w:b/>
-                <w:bCs/>
-                <w:sz w:val="28"/>
-                <w:szCs w:val="28"/>
-                <w:rtl/>
-                <w:lang w:bidi="fa-IR"/>
-              </w:rPr>
-              <w:t xml:space="preserve"> </w:t>
-            </w:r>
-            <w:r>
-              <w:rPr>
-                <w:rFonts w:ascii="Shabnam" w:hAnsi="Shabnam" w:cs="0 Nazanin Bold" w:hint="cs"/>
-                <w:sz w:val="28"/>
-                <w:szCs w:val="28"/>
-                <w:rtl/>
-              </w:rPr>
-              <w:t>:</w:t>
-            </w:r>
-            <w:r>
-              <w:rPr>
-                <w:rFonts w:ascii="Shabnam" w:hAnsi="Shabnam" w:cs="0 Nazanin Bold" w:hint="cs"/>
-                <w:sz w:val="28"/>
-                <w:szCs w:val="28"/>
-                <w:rtl/>
-              </w:rPr>
-              <w:t xml:space="preserve"> ................       </w:t>
-            </w:r>
-            <w:r>
-              <w:rPr>
-                <w:rFonts w:ascii="Shabnam" w:hAnsi="Shabnam" w:cs="0 Nazanin Bold" w:hint="cs"/>
-                <w:sz w:val="28"/>
-                <w:szCs w:val="28"/>
-                <w:rtl/>
-              </w:rPr>
-              <w:t xml:space="preserve">      </w:t>
-            </w:r>
-            <w:r>
-              <w:rPr>
-                <w:rFonts w:ascii="Shabnam" w:hAnsi="Shabnam" w:cs="0 Nazanin Bold" w:hint="cs"/>
-                <w:sz w:val="28"/>
-                <w:szCs w:val="28"/>
-                <w:rtl/>
-              </w:rPr>
-              <w:t xml:space="preserve">    </w:t>
-            </w:r>
-            <w:r>
-              <w:rPr>
-                <w:rFonts w:ascii="Shabnam" w:hAnsi="Shabnam" w:cs="0 Nazanin Bold" w:hint="cs"/>
-                <w:sz w:val="28"/>
-                <w:szCs w:val="28"/>
-                <w:rtl/>
-              </w:rPr>
-              <w:t>ج) کوچکترین</w:t>
-            </w:r>
-            <w:r>
-              <w:rPr>
-                <w:rFonts w:ascii="Shabnam" w:hAnsi="Shabnam" w:cs="0 Nazanin Bold" w:hint="cs"/>
-                <w:sz w:val="28"/>
-                <w:szCs w:val="28"/>
-                <w:rtl/>
-              </w:rPr>
-              <w:t xml:space="preserve"> شمارنده هر عدد</w:t>
-            </w:r>
-            <w:r>
-              <w:rPr>
-                <w:rFonts w:cs="0 Nazanin Bold" w:hint="cs"/>
-                <w:b/>
-                <w:bCs/>
-                <w:sz w:val="28"/>
-                <w:szCs w:val="28"/>
-                <w:rtl/>
-                <w:lang w:bidi="fa-IR"/>
-              </w:rPr>
-              <w:t xml:space="preserve"> </w:t>
-            </w:r>
-            <w:r>
-              <w:rPr>
-                <w:rFonts w:ascii="Shabnam" w:hAnsi="Shabnam" w:cs="0 Nazanin Bold" w:hint="cs"/>
-                <w:sz w:val="28"/>
-                <w:szCs w:val="28"/>
-                <w:rtl/>
-              </w:rPr>
-              <w:t>:</w:t>
-            </w:r>
-            <w:r>
-              <w:rPr>
-                <w:rFonts w:ascii="Shabnam" w:hAnsi="Shabnam" w:cs="0 Nazanin Bold" w:hint="cs"/>
-                <w:sz w:val="28"/>
-                <w:szCs w:val="28"/>
-                <w:rtl/>
-              </w:rPr>
-              <w:t xml:space="preserve"> ................                </w:t>
+                <w:sz w:val="32"/>
+                <w:szCs w:val="32"/>
+                <w:rtl/>
+              </w:rPr>
+              <w:t>هفتمین مضرب 8 : ...................                    ت) 30 چندمین مضرب 6 است؟ ..............</w:t>
             </w:r>
           </w:p>
           <w:p>
@@ -1197,28 +906,73 @@
               <w:jc w:val="both"/>
               <w:rPr>
                 <w:rFonts w:ascii="Shabnam" w:hAnsi="Shabnam" w:cs="0 Nazanin Bold"/>
-                <w:sz w:val="28"/>
-                <w:szCs w:val="28"/>
+                <w:sz w:val="32"/>
+                <w:szCs w:val="32"/>
                 <w:rtl/>
               </w:rPr>
             </w:pPr>
             <w:r>
               <w:rPr>
                 <w:rFonts w:ascii="Shabnam" w:hAnsi="Shabnam" w:cs="0 Nazanin Bold" w:hint="cs"/>
-                <w:sz w:val="28"/>
-                <w:szCs w:val="28"/>
-                <w:rtl/>
-              </w:rPr>
-              <w:t xml:space="preserve">هـ) عدد 16 چند شمارنده اول دارد؟ ............              ی) هر عدد چند مضرب دارد ؟ ...................   </w:t>
+                <w:sz w:val="32"/>
+                <w:szCs w:val="32"/>
+                <w:rtl/>
+              </w:rPr>
+              <w:t xml:space="preserve">هـ) عدد </w:t>
             </w:r>
             <w:r>
               <w:rPr>
                 <w:rFonts w:ascii="Shabnam" w:hAnsi="Shabnam" w:cs="0 Nazanin Bold" w:hint="cs"/>
-                <w:sz w:val="28"/>
-                <w:szCs w:val="28"/>
-                <w:rtl/>
-              </w:rPr>
-              <w:t xml:space="preserve">     </w:t>
+                <w:sz w:val="32"/>
+                <w:szCs w:val="32"/>
+                <w:rtl/>
+              </w:rPr>
+              <w:t>18</w:t>
+            </w:r>
+            <w:r>
+              <w:rPr>
+                <w:rFonts w:ascii="Shabnam" w:hAnsi="Shabnam" w:cs="0 Nazanin Bold" w:hint="cs"/>
+                <w:sz w:val="32"/>
+                <w:szCs w:val="32"/>
+                <w:rtl/>
+              </w:rPr>
+              <w:t xml:space="preserve"> چند شمارنده اول دارد؟ ............       </w:t>
+            </w:r>
+            <w:r>
+              <w:rPr>
+                <w:rFonts w:ascii="Shabnam" w:hAnsi="Shabnam" w:cs="0 Nazanin Bold" w:hint="cs"/>
+                <w:sz w:val="32"/>
+                <w:szCs w:val="32"/>
+                <w:rtl/>
+              </w:rPr>
+              <w:t xml:space="preserve"> </w:t>
+            </w:r>
+            <w:r>
+              <w:rPr>
+                <w:rFonts w:ascii="Shabnam" w:hAnsi="Shabnam" w:cs="0 Nazanin Bold" w:hint="cs"/>
+                <w:sz w:val="32"/>
+                <w:szCs w:val="32"/>
+                <w:rtl/>
+              </w:rPr>
+              <w:t xml:space="preserve">  ی) </w:t>
+            </w:r>
+            <w:r>
+              <w:rPr>
+                <w:rFonts w:ascii="Shabnam" w:hAnsi="Shabnam" w:cs="0 Nazanin Bold" w:hint="cs"/>
+                <w:sz w:val="32"/>
+                <w:szCs w:val="32"/>
+                <w:rtl/>
+              </w:rPr>
+              <w:t>عدد 20 چند شمارنده دارد</w:t>
+            </w:r>
+            <w:r>
+              <w:rPr>
+                <w:rFonts w:ascii="Shabnam" w:hAnsi="Shabnam" w:cs="0 Nazanin Bold" w:hint="cs"/>
+                <w:sz w:val="32"/>
+                <w:szCs w:val="32"/>
+                <w:rtl/>
+              </w:rPr>
+              <w:t xml:space="preserve"> ؟ ................        </w:t>
             </w:r>
           </w:p>
         </w:tc>
@@ -1245,8 +999,8 @@
                 <w:rFonts w:cs="0 Nazanin Bold"/>
                 <w:b/>
                 <w:bCs/>
-                <w:sz w:val="28"/>
-                <w:szCs w:val="28"/>
+                <w:sz w:val="32"/>
+                <w:szCs w:val="32"/>
                 <w:rtl/>
               </w:rPr>
             </w:pPr>
@@ -1266,8 +1020,8 @@
                 <w:bCs/>
                 <w:i/>
                 <w:noProof/>
-                <w:sz w:val="28"/>
-                <w:szCs w:val="28"/>
+                <w:sz w:val="32"/>
+                <w:szCs w:val="32"/>
                 <w:rtl/>
               </w:rPr>
             </w:pPr>
@@ -1276,8 +1030,8 @@
                 <w:rFonts w:cs="0 Nazanin Bold" w:hint="cs"/>
                 <w:i/>
                 <w:noProof/>
-                <w:sz w:val="28"/>
-                <w:szCs w:val="28"/>
+                <w:sz w:val="32"/>
+                <w:szCs w:val="32"/>
                 <w:rtl/>
               </w:rPr>
               <w:t>الف) شمارنده</w:t>
@@ -1287,8 +1041,8 @@
                 <w:rFonts w:cs="0 Nazanin Bold"/>
                 <w:i/>
                 <w:noProof/>
-                <w:sz w:val="28"/>
-                <w:szCs w:val="28"/>
+                <w:sz w:val="32"/>
+                <w:szCs w:val="32"/>
                 <w:rtl/>
               </w:rPr>
               <w:softHyphen/>
@@ -1298,8 +1052,8 @@
                 <w:rFonts w:cs="0 Nazanin Bold" w:hint="cs"/>
                 <w:i/>
                 <w:noProof/>
-                <w:sz w:val="28"/>
-                <w:szCs w:val="28"/>
+                <w:sz w:val="32"/>
+                <w:szCs w:val="32"/>
                 <w:rtl/>
               </w:rPr>
               <w:t xml:space="preserve">های عدد 12  را بنویسید.                                   </w:t>
@@ -1314,8 +1068,8 @@
                 <w:bCs/>
                 <w:i/>
                 <w:noProof/>
-                <w:sz w:val="28"/>
-                <w:szCs w:val="28"/>
+                <w:sz w:val="32"/>
+                <w:szCs w:val="32"/>
                 <w:rtl/>
               </w:rPr>
             </w:pPr>
@@ -1324,48 +1078,12 @@
                 <w:rFonts w:cs="0 Nazanin Bold" w:hint="cs"/>
                 <w:i/>
                 <w:noProof/>
-                <w:sz w:val="28"/>
-                <w:szCs w:val="28"/>
+                <w:sz w:val="32"/>
+                <w:szCs w:val="32"/>
                 <w:rtl/>
               </w:rPr>
               <w:t>ب) مضرب های عدد 5 را بنویسید.</w:t>
             </w:r>
-          </w:p>
-          <w:p>
-            <w:pPr>
-              <w:tabs>
-                <w:tab w:val="left" w:pos="2541"/>
-                <w:tab w:val="left" w:pos="4605"/>
-                <w:tab w:val="left" w:pos="6156"/>
-              </w:tabs>
-              <w:rPr>
-                <w:rFonts w:cs="0 Nazanin Bold"/>
-                <w:b/>
-                <w:bCs/>
-                <w:sz w:val="2"/>
-                <w:szCs w:val="2"/>
-                <w:rtl/>
-                <w:lang w:bidi="fa-IR"/>
-              </w:rPr>
-            </w:pPr>
-          </w:p>
-          <w:p>
-            <w:pPr>
-              <w:tabs>
-                <w:tab w:val="left" w:pos="2541"/>
-                <w:tab w:val="left" w:pos="4605"/>
-                <w:tab w:val="left" w:pos="6156"/>
-              </w:tabs>
-              <w:jc w:val="center"/>
-              <w:rPr>
-                <w:rFonts w:cs="0 Nazanin Bold"/>
-                <w:b/>
-                <w:bCs/>
-                <w:sz w:val="4"/>
-                <w:szCs w:val="4"/>
-                <w:rtl/>
-              </w:rPr>
-            </w:pPr>
           </w:p>
         </w:tc>
       </w:tr>
@@ -1391,8 +1109,8 @@
                 <w:rFonts w:cs="0 Nazanin Bold"/>
                 <w:b/>
                 <w:bCs/>
-                <w:sz w:val="28"/>
-                <w:szCs w:val="28"/>
+                <w:sz w:val="32"/>
+                <w:szCs w:val="32"/>
                 <w:rtl/>
               </w:rPr>
             </w:pPr>
@@ -1410,18 +1128,18 @@
                 <w:rFonts w:cs="0 Nazanin Bold"/>
                 <w:b/>
                 <w:bCs/>
-                <w:sz w:val="28"/>
-                <w:szCs w:val="28"/>
-                <w:rtl/>
-              </w:rPr>
-            </w:pPr>
-            <w:r>
-              <w:rPr>
-                <w:rFonts w:cs="0 Nazanin Bold"/>
-                <w:b/>
-                <w:bCs/>
-                <w:sz w:val="28"/>
-                <w:szCs w:val="28"/>
+                <w:sz w:val="32"/>
+                <w:szCs w:val="32"/>
+                <w:rtl/>
+              </w:rPr>
+            </w:pPr>
+            <w:r>
+              <w:rPr>
+                <w:rFonts w:cs="0 Nazanin Bold"/>
+                <w:b/>
+                <w:bCs/>
+                <w:sz w:val="32"/>
+                <w:szCs w:val="32"/>
                 <w:rtl/>
               </w:rPr>
               <w:t>دور عدد ها</w:t>
@@ -1431,8 +1149,8 @@
                 <w:rFonts w:cs="0 Nazanin Bold" w:hint="cs"/>
                 <w:b/>
                 <w:bCs/>
-                <w:sz w:val="28"/>
-                <w:szCs w:val="28"/>
+                <w:sz w:val="32"/>
+                <w:szCs w:val="32"/>
                 <w:rtl/>
               </w:rPr>
               <w:t>ی</w:t>
@@ -1442,8 +1160,8 @@
                 <w:rFonts w:cs="0 Nazanin Bold"/>
                 <w:b/>
                 <w:bCs/>
-                <w:sz w:val="28"/>
-                <w:szCs w:val="28"/>
+                <w:sz w:val="32"/>
+                <w:szCs w:val="32"/>
                 <w:rtl/>
               </w:rPr>
               <w:t xml:space="preserve"> اول خط بکش</w:t>
@@ -1453,8 +1171,8 @@
                 <w:rFonts w:cs="0 Nazanin Bold" w:hint="cs"/>
                 <w:b/>
                 <w:bCs/>
-                <w:sz w:val="28"/>
-                <w:szCs w:val="28"/>
+                <w:sz w:val="32"/>
+                <w:szCs w:val="32"/>
                 <w:rtl/>
               </w:rPr>
               <w:t>ی</w:t>
@@ -1464,8 +1182,8 @@
                 <w:rFonts w:cs="0 Nazanin Bold" w:hint="eastAsia"/>
                 <w:b/>
                 <w:bCs/>
-                <w:sz w:val="28"/>
-                <w:szCs w:val="28"/>
+                <w:sz w:val="32"/>
+                <w:szCs w:val="32"/>
                 <w:rtl/>
               </w:rPr>
               <w:t>د</w:t>
@@ -1475,8 +1193,8 @@
                 <w:rFonts w:cs="0 Nazanin Bold" w:hint="cs"/>
                 <w:b/>
                 <w:bCs/>
-                <w:sz w:val="28"/>
-                <w:szCs w:val="28"/>
+                <w:sz w:val="32"/>
+                <w:szCs w:val="32"/>
                 <w:rtl/>
               </w:rPr>
               <w:t>.</w:t>
@@ -1490,8 +1208,8 @@
                 <w:rFonts w:cs="0 Nazanin Bold"/>
                 <w:b/>
                 <w:bCs/>
-                <w:sz w:val="28"/>
-                <w:szCs w:val="28"/>
+                <w:sz w:val="32"/>
+                <w:szCs w:val="32"/>
                 <w:rtl/>
               </w:rPr>
             </w:pPr>
@@ -1500,8 +1218,8 @@
                 <w:rFonts w:cs="0 Nazanin Bold" w:hint="cs"/>
                 <w:b/>
                 <w:bCs/>
-                <w:sz w:val="28"/>
-                <w:szCs w:val="28"/>
+                <w:sz w:val="32"/>
+                <w:szCs w:val="32"/>
                 <w:rtl/>
               </w:rPr>
               <w:t>۱</w:t>
@@ -1511,8 +1229,8 @@
                 <w:rFonts w:cs="0 Nazanin Bold"/>
                 <w:b/>
                 <w:bCs/>
-                <w:sz w:val="28"/>
-                <w:szCs w:val="28"/>
+                <w:sz w:val="32"/>
+                <w:szCs w:val="32"/>
                 <w:rtl/>
               </w:rPr>
               <w:t xml:space="preserve"> </w:t>
@@ -1522,8 +1240,8 @@
                 <w:rFonts w:cs="0 Nazanin Bold"/>
                 <w:b/>
                 <w:bCs/>
-                <w:sz w:val="28"/>
-                <w:szCs w:val="28"/>
+                <w:sz w:val="32"/>
+                <w:szCs w:val="32"/>
               </w:rPr>
               <w:t>,</w:t>
             </w:r>
@@ -1532,8 +1250,8 @@
                 <w:rFonts w:cs="0 Nazanin Bold"/>
                 <w:b/>
                 <w:bCs/>
-                <w:sz w:val="28"/>
-                <w:szCs w:val="28"/>
+                <w:sz w:val="32"/>
+                <w:szCs w:val="32"/>
                 <w:rtl/>
               </w:rPr>
               <w:t xml:space="preserve"> </w:t>
@@ -1543,8 +1261,8 @@
                 <w:rFonts w:cs="0 Nazanin Bold" w:hint="cs"/>
                 <w:b/>
                 <w:bCs/>
-                <w:sz w:val="28"/>
-                <w:szCs w:val="28"/>
+                <w:sz w:val="32"/>
+                <w:szCs w:val="32"/>
                 <w:rtl/>
                 <w:lang w:bidi="fa-IR"/>
               </w:rPr>
@@ -1555,8 +1273,8 @@
                 <w:rFonts w:cs="0 Nazanin Bold"/>
                 <w:b/>
                 <w:bCs/>
-                <w:sz w:val="28"/>
-                <w:szCs w:val="28"/>
+                <w:sz w:val="32"/>
+                <w:szCs w:val="32"/>
                 <w:rtl/>
               </w:rPr>
               <w:t xml:space="preserve">19 </w:t>
@@ -1566,8 +1284,8 @@
                 <w:rFonts w:cs="0 Nazanin Bold"/>
                 <w:b/>
                 <w:bCs/>
-                <w:sz w:val="28"/>
-                <w:szCs w:val="28"/>
+                <w:sz w:val="32"/>
+                <w:szCs w:val="32"/>
               </w:rPr>
               <w:t xml:space="preserve"> ,</w:t>
             </w:r>
@@ -1576,8 +1294,8 @@
                 <w:rFonts w:cs="0 Nazanin Bold"/>
                 <w:b/>
                 <w:bCs/>
-                <w:sz w:val="28"/>
-                <w:szCs w:val="28"/>
+                <w:sz w:val="32"/>
+                <w:szCs w:val="32"/>
                 <w:rtl/>
               </w:rPr>
               <w:t xml:space="preserve"> 9</w:t>
@@ -1587,8 +1305,8 @@
                 <w:rFonts w:cs="0 Nazanin Bold" w:hint="cs"/>
                 <w:b/>
                 <w:bCs/>
-                <w:sz w:val="28"/>
-                <w:szCs w:val="28"/>
+                <w:sz w:val="32"/>
+                <w:szCs w:val="32"/>
                 <w:rtl/>
               </w:rPr>
               <w:t xml:space="preserve"> </w:t>
@@ -1598,8 +1316,8 @@
                 <w:rFonts w:cs="0 Nazanin Bold"/>
                 <w:b/>
                 <w:bCs/>
-                <w:sz w:val="28"/>
-                <w:szCs w:val="28"/>
+                <w:sz w:val="32"/>
+                <w:szCs w:val="32"/>
                 <w:rtl/>
               </w:rPr>
               <w:t xml:space="preserve"> </w:t>
@@ -1609,8 +1327,8 @@
                 <w:rFonts w:cs="0 Nazanin Bold"/>
                 <w:b/>
                 <w:bCs/>
-                <w:sz w:val="28"/>
-                <w:szCs w:val="28"/>
+                <w:sz w:val="32"/>
+                <w:szCs w:val="32"/>
               </w:rPr>
               <w:t>,</w:t>
             </w:r>
@@ -1619,8 +1337,8 @@
                 <w:rFonts w:cs="0 Nazanin Bold"/>
                 <w:b/>
                 <w:bCs/>
-                <w:sz w:val="28"/>
-                <w:szCs w:val="28"/>
+                <w:sz w:val="32"/>
+                <w:szCs w:val="32"/>
                 <w:rtl/>
               </w:rPr>
               <w:t xml:space="preserve"> </w:t>
@@ -1630,8 +1348,8 @@
                 <w:rFonts w:cs="0 Nazanin Bold" w:hint="cs"/>
                 <w:b/>
                 <w:bCs/>
-                <w:sz w:val="28"/>
-                <w:szCs w:val="28"/>
+                <w:sz w:val="32"/>
+                <w:szCs w:val="32"/>
                 <w:rtl/>
               </w:rPr>
               <w:t xml:space="preserve"> </w:t>
@@ -1641,8 +1359,8 @@
                 <w:rFonts w:cs="0 Nazanin Bold"/>
                 <w:b/>
                 <w:bCs/>
-                <w:sz w:val="28"/>
-                <w:szCs w:val="28"/>
+                <w:sz w:val="32"/>
+                <w:szCs w:val="32"/>
                 <w:rtl/>
               </w:rPr>
               <w:t>2</w:t>
@@ -1652,8 +1370,8 @@
                 <w:rFonts w:cs="0 Nazanin Bold" w:hint="cs"/>
                 <w:b/>
                 <w:bCs/>
-                <w:sz w:val="28"/>
-                <w:szCs w:val="28"/>
+                <w:sz w:val="32"/>
+                <w:szCs w:val="32"/>
                 <w:rtl/>
               </w:rPr>
               <w:t xml:space="preserve"> </w:t>
@@ -1663,8 +1381,8 @@
                 <w:rFonts w:cs="0 Nazanin Bold"/>
                 <w:b/>
                 <w:bCs/>
-                <w:sz w:val="28"/>
-                <w:szCs w:val="28"/>
+                <w:sz w:val="32"/>
+                <w:szCs w:val="32"/>
                 <w:rtl/>
               </w:rPr>
               <w:t xml:space="preserve"> </w:t>
@@ -1674,8 +1392,8 @@
                 <w:rFonts w:cs="0 Nazanin Bold"/>
                 <w:b/>
                 <w:bCs/>
-                <w:sz w:val="28"/>
-                <w:szCs w:val="28"/>
+                <w:sz w:val="32"/>
+                <w:szCs w:val="32"/>
               </w:rPr>
               <w:t>,</w:t>
             </w:r>
@@ -1684,8 +1402,8 @@
                 <w:rFonts w:cs="0 Nazanin Bold"/>
                 <w:b/>
                 <w:bCs/>
-                <w:sz w:val="28"/>
-                <w:szCs w:val="28"/>
+                <w:sz w:val="32"/>
+                <w:szCs w:val="32"/>
                 <w:rtl/>
               </w:rPr>
               <w:t xml:space="preserve"> </w:t>
@@ -1695,8 +1413,8 @@
                 <w:rFonts w:cs="0 Nazanin Bold" w:hint="cs"/>
                 <w:b/>
                 <w:bCs/>
-                <w:sz w:val="28"/>
-                <w:szCs w:val="28"/>
+                <w:sz w:val="32"/>
+                <w:szCs w:val="32"/>
                 <w:rtl/>
                 <w:lang w:bidi="fa-IR"/>
               </w:rPr>
@@ -1707,8 +1425,8 @@
                 <w:rFonts w:cs="0 Nazanin Bold"/>
                 <w:b/>
                 <w:bCs/>
-                <w:sz w:val="28"/>
-                <w:szCs w:val="28"/>
+                <w:sz w:val="32"/>
+                <w:szCs w:val="32"/>
                 <w:rtl/>
               </w:rPr>
               <w:t xml:space="preserve">21 </w:t>
@@ -1718,8 +1436,8 @@
                 <w:rFonts w:cs="0 Nazanin Bold" w:hint="cs"/>
                 <w:b/>
                 <w:bCs/>
-                <w:sz w:val="28"/>
-                <w:szCs w:val="28"/>
+                <w:sz w:val="32"/>
+                <w:szCs w:val="32"/>
                 <w:rtl/>
               </w:rPr>
               <w:t xml:space="preserve"> </w:t>
@@ -1729,8 +1447,8 @@
                 <w:rFonts w:cs="0 Nazanin Bold"/>
                 <w:b/>
                 <w:bCs/>
-                <w:sz w:val="28"/>
-                <w:szCs w:val="28"/>
+                <w:sz w:val="32"/>
+                <w:szCs w:val="32"/>
               </w:rPr>
               <w:t>,</w:t>
             </w:r>
@@ -1739,8 +1457,8 @@
                 <w:rFonts w:cs="0 Nazanin Bold"/>
                 <w:b/>
                 <w:bCs/>
-                <w:sz w:val="28"/>
-                <w:szCs w:val="28"/>
+                <w:sz w:val="32"/>
+                <w:szCs w:val="32"/>
                 <w:rtl/>
               </w:rPr>
               <w:t xml:space="preserve"> 27 </w:t>
@@ -1750,8 +1468,8 @@
                 <w:rFonts w:cs="0 Nazanin Bold"/>
                 <w:b/>
                 <w:bCs/>
-                <w:sz w:val="28"/>
-                <w:szCs w:val="28"/>
+                <w:sz w:val="32"/>
+                <w:szCs w:val="32"/>
               </w:rPr>
               <w:t xml:space="preserve">, </w:t>
             </w:r>
@@ -1760,8 +1478,8 @@
                 <w:rFonts w:cs="0 Nazanin Bold"/>
                 <w:b/>
                 <w:bCs/>
-                <w:sz w:val="28"/>
-                <w:szCs w:val="28"/>
+                <w:sz w:val="32"/>
+                <w:szCs w:val="32"/>
                 <w:rtl/>
               </w:rPr>
               <w:t xml:space="preserve"> </w:t>
@@ -1771,8 +1489,8 @@
                 <w:rFonts w:cs="0 Nazanin Bold" w:hint="cs"/>
                 <w:b/>
                 <w:bCs/>
-                <w:sz w:val="28"/>
-                <w:szCs w:val="28"/>
+                <w:sz w:val="32"/>
+                <w:szCs w:val="32"/>
                 <w:rtl/>
                 <w:lang w:bidi="fa-IR"/>
               </w:rPr>
@@ -1783,8 +1501,8 @@
                 <w:rFonts w:cs="0 Nazanin Bold"/>
                 <w:b/>
                 <w:bCs/>
-                <w:sz w:val="28"/>
-                <w:szCs w:val="28"/>
+                <w:sz w:val="32"/>
+                <w:szCs w:val="32"/>
                 <w:rtl/>
               </w:rPr>
               <w:t xml:space="preserve">31 </w:t>
@@ -1794,8 +1512,8 @@
                 <w:rFonts w:cs="0 Nazanin Bold"/>
                 <w:b/>
                 <w:bCs/>
-                <w:sz w:val="28"/>
-                <w:szCs w:val="28"/>
+                <w:sz w:val="32"/>
+                <w:szCs w:val="32"/>
               </w:rPr>
               <w:t xml:space="preserve"> ,</w:t>
             </w:r>
@@ -1804,8 +1522,8 @@
                 <w:rFonts w:cs="0 Nazanin Bold"/>
                 <w:b/>
                 <w:bCs/>
-                <w:sz w:val="28"/>
-                <w:szCs w:val="28"/>
+                <w:sz w:val="32"/>
+                <w:szCs w:val="32"/>
                 <w:rtl/>
               </w:rPr>
               <w:t xml:space="preserve"> 39 </w:t>
@@ -1815,8 +1533,8 @@
                 <w:rFonts w:cs="0 Nazanin Bold"/>
                 <w:b/>
                 <w:bCs/>
-                <w:sz w:val="28"/>
-                <w:szCs w:val="28"/>
+                <w:sz w:val="32"/>
+                <w:szCs w:val="32"/>
               </w:rPr>
               <w:t>,</w:t>
             </w:r>
@@ -1825,8 +1543,8 @@
                 <w:rFonts w:cs="0 Nazanin Bold"/>
                 <w:b/>
                 <w:bCs/>
-                <w:sz w:val="28"/>
-                <w:szCs w:val="28"/>
+                <w:sz w:val="32"/>
+                <w:szCs w:val="32"/>
                 <w:rtl/>
               </w:rPr>
               <w:t xml:space="preserve"> </w:t>
@@ -1836,8 +1554,8 @@
                 <w:rFonts w:cs="0 Nazanin Bold" w:hint="cs"/>
                 <w:b/>
                 <w:bCs/>
-                <w:sz w:val="28"/>
-                <w:szCs w:val="28"/>
+                <w:sz w:val="32"/>
+                <w:szCs w:val="32"/>
                 <w:rtl/>
               </w:rPr>
               <w:t xml:space="preserve"> </w:t>
@@ -1847,8 +1565,8 @@
                 <w:rFonts w:cs="0 Nazanin Bold"/>
                 <w:b/>
                 <w:bCs/>
-                <w:sz w:val="28"/>
-                <w:szCs w:val="28"/>
+                <w:sz w:val="32"/>
+                <w:szCs w:val="32"/>
                 <w:rtl/>
               </w:rPr>
               <w:t xml:space="preserve">49 </w:t>
@@ -1858,8 +1576,8 @@
                 <w:rFonts w:cs="0 Nazanin Bold"/>
                 <w:b/>
                 <w:bCs/>
-                <w:sz w:val="28"/>
-                <w:szCs w:val="28"/>
+                <w:sz w:val="32"/>
+                <w:szCs w:val="32"/>
               </w:rPr>
               <w:t>,</w:t>
             </w:r>
@@ -1868,8 +1586,8 @@
                 <w:rFonts w:cs="0 Nazanin Bold"/>
                 <w:b/>
                 <w:bCs/>
-                <w:sz w:val="28"/>
-                <w:szCs w:val="28"/>
+                <w:sz w:val="32"/>
+                <w:szCs w:val="32"/>
                 <w:rtl/>
               </w:rPr>
               <w:t xml:space="preserve"> 2</w:t>
@@ -1879,8 +1597,8 @@
                 <w:rFonts w:cs="0 Nazanin Bold" w:hint="cs"/>
                 <w:b/>
                 <w:bCs/>
-                <w:sz w:val="28"/>
-                <w:szCs w:val="28"/>
+                <w:sz w:val="32"/>
+                <w:szCs w:val="32"/>
                 <w:rtl/>
               </w:rPr>
               <w:t>3</w:t>
@@ -1890,8 +1608,8 @@
                 <w:rFonts w:cs="0 Nazanin Bold"/>
                 <w:b/>
                 <w:bCs/>
-                <w:sz w:val="28"/>
-                <w:szCs w:val="28"/>
+                <w:sz w:val="32"/>
+                <w:szCs w:val="32"/>
                 <w:rtl/>
               </w:rPr>
               <w:t xml:space="preserve"> </w:t>
@@ -1901,8 +1619,8 @@
                 <w:rFonts w:cs="0 Nazanin Bold" w:hint="cs"/>
                 <w:b/>
                 <w:bCs/>
-                <w:sz w:val="28"/>
-                <w:szCs w:val="28"/>
+                <w:sz w:val="32"/>
+                <w:szCs w:val="32"/>
                 <w:rtl/>
               </w:rPr>
               <w:t xml:space="preserve"> </w:t>
@@ -1912,8 +1630,8 @@
                 <w:rFonts w:cs="0 Nazanin Bold"/>
                 <w:b/>
                 <w:bCs/>
-                <w:sz w:val="28"/>
-                <w:szCs w:val="28"/>
+                <w:sz w:val="32"/>
+                <w:szCs w:val="32"/>
               </w:rPr>
               <w:t xml:space="preserve">  ,</w:t>
             </w:r>
@@ -1922,8 +1640,8 @@
                 <w:rFonts w:cs="0 Nazanin Bold" w:hint="cs"/>
                 <w:b/>
                 <w:bCs/>
-                <w:sz w:val="28"/>
-                <w:szCs w:val="28"/>
+                <w:sz w:val="32"/>
+                <w:szCs w:val="32"/>
                 <w:rtl/>
               </w:rPr>
               <w:t>5</w:t>
@@ -1933,8 +1651,8 @@
                 <w:rFonts w:cs="0 Nazanin Bold"/>
                 <w:b/>
                 <w:bCs/>
-                <w:sz w:val="28"/>
-                <w:szCs w:val="28"/>
+                <w:sz w:val="32"/>
+                <w:szCs w:val="32"/>
                 <w:rtl/>
               </w:rPr>
               <w:t>2</w:t>
@@ -1964,8 +1682,8 @@
                 <w:rFonts w:cs="0 Nazanin Bold"/>
                 <w:b/>
                 <w:bCs/>
-                <w:sz w:val="28"/>
-                <w:szCs w:val="28"/>
+                <w:sz w:val="32"/>
+                <w:szCs w:val="32"/>
                 <w:rtl/>
               </w:rPr>
             </w:pPr>
@@ -1982,8 +1700,8 @@
               <w:contextualSpacing/>
               <w:rPr>
                 <w:rFonts w:ascii="Shabnam" w:hAnsi="Shabnam" w:cs="0 Nazanin Bold"/>
-                <w:sz w:val="28"/>
-                <w:szCs w:val="28"/>
+                <w:sz w:val="32"/>
+                <w:szCs w:val="32"/>
                 <w:rtl/>
               </w:rPr>
             </w:pPr>
@@ -1993,8 +1711,8 @@
                 <w:b/>
                 <w:bCs/>
                 <w:noProof/>
-                <w:sz w:val="26"/>
-                <w:szCs w:val="26"/>
+                <w:sz w:val="32"/>
+                <w:szCs w:val="32"/>
                 <w:rtl/>
                 <w:lang w:val="ar-SA"/>
               </w:rPr>
@@ -2082,8 +1800,8 @@
             <w:r>
               <w:rPr>
                 <w:rFonts w:ascii="Shabnam" w:hAnsi="Shabnam" w:cs="0 Nazanin Bold" w:hint="cs"/>
-                <w:sz w:val="28"/>
-                <w:szCs w:val="28"/>
+                <w:sz w:val="32"/>
+                <w:szCs w:val="32"/>
                 <w:rtl/>
               </w:rPr>
               <w:t>عدد های مقابل را تجزیه کنید شمارنده های اول آن را  بنویسید.</w:t>
@@ -2091,17 +1809,37 @@
             <w:r>
               <w:rPr>
                 <w:rFonts w:ascii="Shabnam" w:hAnsi="Shabnam" w:cs="0 Nazanin Bold" w:hint="cs"/>
-                <w:sz w:val="28"/>
-                <w:szCs w:val="28"/>
-                <w:rtl/>
-              </w:rPr>
-              <w:t xml:space="preserve">                                         </w:t>
+                <w:sz w:val="32"/>
+                <w:szCs w:val="32"/>
+                <w:rtl/>
+              </w:rPr>
+              <w:t xml:space="preserve">              </w:t>
             </w:r>
             <w:r>
               <w:rPr>
                 <w:rFonts w:ascii="Shabnam" w:hAnsi="Shabnam" w:cs="0 Nazanin Bold" w:hint="cs"/>
-                <w:sz w:val="28"/>
-                <w:szCs w:val="28"/>
+                <w:sz w:val="32"/>
+                <w:szCs w:val="32"/>
+                <w:rtl/>
+              </w:rPr>
+              <w:t xml:space="preserve">     </w:t>
+            </w:r>
+            <w:bookmarkStart w:id="0" w:name="_GoBack"/>
+            <w:bookmarkEnd w:id="0"/>
+            <w:r>
+              <w:rPr>
+                <w:rFonts w:ascii="Shabnam" w:hAnsi="Shabnam" w:cs="0 Nazanin Bold" w:hint="cs"/>
+                <w:sz w:val="32"/>
+                <w:szCs w:val="32"/>
+                <w:rtl/>
+              </w:rPr>
+              <w:t xml:space="preserve">    </w:t>
+            </w:r>
+            <w:r>
+              <w:rPr>
+                <w:rFonts w:ascii="Shabnam" w:hAnsi="Shabnam" w:cs="0 Nazanin Bold" w:hint="cs"/>
+                <w:sz w:val="32"/>
+                <w:szCs w:val="32"/>
                 <w:rtl/>
                 <w:lang w:bidi="fa-IR"/>
               </w:rPr>
@@ -2110,8 +1848,8 @@
             <w:r>
               <w:rPr>
                 <w:rFonts w:ascii="Shabnam" w:hAnsi="Shabnam" w:cs="0 Nazanin Bold" w:hint="cs"/>
-                <w:sz w:val="28"/>
-                <w:szCs w:val="28"/>
+                <w:sz w:val="32"/>
+                <w:szCs w:val="32"/>
                 <w:rtl/>
               </w:rPr>
               <w:t xml:space="preserve">                                                          </w:t>
@@ -2123,16 +1861,16 @@
               <w:contextualSpacing/>
               <w:rPr>
                 <w:rFonts w:ascii="Shabnam" w:hAnsi="Shabnam" w:cs="0 Nazanin Bold"/>
-                <w:sz w:val="28"/>
-                <w:szCs w:val="28"/>
+                <w:sz w:val="32"/>
+                <w:szCs w:val="32"/>
                 <w:rtl/>
               </w:rPr>
             </w:pPr>
             <w:r>
               <w:rPr>
                 <w:rFonts w:ascii="Shabnam" w:hAnsi="Shabnam" w:cs="0 Nazanin Bold" w:hint="cs"/>
-                <w:sz w:val="28"/>
-                <w:szCs w:val="28"/>
+                <w:sz w:val="32"/>
+                <w:szCs w:val="32"/>
                 <w:rtl/>
               </w:rPr>
               <w:t>شمارنده های اول: .......... و ..........</w:t>
@@ -2144,8 +1882,8 @@
               <w:contextualSpacing/>
               <w:rPr>
                 <w:rFonts w:ascii="Shabnam" w:hAnsi="Shabnam" w:cs="0 Nazanin Bold"/>
-                <w:sz w:val="28"/>
-                <w:szCs w:val="28"/>
+                <w:sz w:val="32"/>
+                <w:szCs w:val="32"/>
                 <w:rtl/>
               </w:rPr>
             </w:pPr>
@@ -2174,8 +1912,8 @@
                 <w:rFonts w:cs="0 Nazanin Bold"/>
                 <w:b/>
                 <w:bCs/>
-                <w:sz w:val="28"/>
-                <w:szCs w:val="28"/>
+                <w:sz w:val="32"/>
+                <w:szCs w:val="32"/>
                 <w:rtl/>
               </w:rPr>
             </w:pPr>
@@ -2192,16 +1930,16 @@
               <w:contextualSpacing/>
               <w:rPr>
                 <w:rFonts w:ascii="Shabnam" w:hAnsi="Shabnam" w:cs="0 Nazanin Bold"/>
-                <w:sz w:val="28"/>
-                <w:szCs w:val="28"/>
+                <w:sz w:val="32"/>
+                <w:szCs w:val="32"/>
                 <w:rtl/>
               </w:rPr>
             </w:pPr>
             <w:r>
               <w:rPr>
                 <w:rFonts w:ascii="Shabnam" w:hAnsi="Shabnam" w:cs="0 Nazanin Bold" w:hint="cs"/>
-                <w:sz w:val="28"/>
-                <w:szCs w:val="28"/>
+                <w:sz w:val="32"/>
+                <w:szCs w:val="32"/>
                 <w:rtl/>
               </w:rPr>
               <w:t>چهار عدد بنویسید که شمارنده های اول آن ۳ و ۵ باشند.</w:t>
@@ -2213,8 +1951,8 @@
               <w:contextualSpacing/>
               <w:rPr>
                 <w:rFonts w:ascii="Shabnam" w:hAnsi="Shabnam" w:cs="0 Nazanin Bold"/>
-                <w:sz w:val="28"/>
-                <w:szCs w:val="28"/>
+                <w:sz w:val="32"/>
+                <w:szCs w:val="32"/>
                 <w:rtl/>
               </w:rPr>
             </w:pPr>
@@ -2225,8 +1963,8 @@
               <w:contextualSpacing/>
               <w:rPr>
                 <w:rFonts w:ascii="Shabnam" w:hAnsi="Shabnam" w:cs="0 Nazanin Bold"/>
-                <w:sz w:val="2"/>
-                <w:szCs w:val="2"/>
+                <w:sz w:val="32"/>
+                <w:szCs w:val="32"/>
                 <w:rtl/>
               </w:rPr>
             </w:pPr>
@@ -2255,8 +1993,8 @@
                 <w:rFonts w:cs="0 Nazanin Bold"/>
                 <w:b/>
                 <w:bCs/>
-                <w:sz w:val="28"/>
-                <w:szCs w:val="28"/>
+                <w:sz w:val="32"/>
+                <w:szCs w:val="32"/>
                 <w:rtl/>
               </w:rPr>
             </w:pPr>
@@ -2273,8 +2011,8 @@
               <w:contextualSpacing/>
               <w:rPr>
                 <w:rFonts w:ascii="Shabnam" w:hAnsi="Shabnam" w:cs="0 Nazanin Bold"/>
-                <w:sz w:val="28"/>
-                <w:szCs w:val="28"/>
+                <w:sz w:val="32"/>
+                <w:szCs w:val="32"/>
                 <w:rtl/>
                 <w:lang w:bidi="fa-IR"/>
               </w:rPr>
@@ -2282,8 +2020,8 @@
             <w:r>
               <w:rPr>
                 <w:rFonts w:ascii="Shabnam" w:hAnsi="Shabnam" w:cs="0 Nazanin Bold" w:hint="cs"/>
-                <w:sz w:val="28"/>
-                <w:szCs w:val="28"/>
+                <w:sz w:val="32"/>
+                <w:szCs w:val="32"/>
                 <w:rtl/>
               </w:rPr>
               <w:t>کسر زیر را با کمک تجزیه کردن ساده کنید.</w:t>
@@ -2322,8 +2060,8 @@
                     <w:jc w:val="right"/>
                     <w:rPr>
                       <w:rFonts w:ascii="Shabnam" w:hAnsi="Shabnam" w:cs="0 Nazanin Bold"/>
-                      <w:sz w:val="28"/>
-                      <w:szCs w:val="28"/>
+                      <w:sz w:val="32"/>
+                      <w:szCs w:val="32"/>
                       <w:rtl/>
                     </w:rPr>
                   </w:pPr>
@@ -2350,16 +2088,16 @@
                     <w:spacing w:line="276" w:lineRule="auto"/>
                     <w:rPr>
                       <w:rFonts w:ascii="Shabnam" w:hAnsi="Shabnam" w:cs="0 Nazanin Bold"/>
-                      <w:sz w:val="28"/>
-                      <w:szCs w:val="28"/>
+                      <w:sz w:val="32"/>
+                      <w:szCs w:val="32"/>
                       <w:rtl/>
                     </w:rPr>
                   </w:pPr>
                   <w:r>
                     <w:rPr>
                       <w:rFonts w:cs="0 Nazanin Bold"/>
-                      <w:sz w:val="26"/>
-                      <w:szCs w:val="26"/>
+                      <w:sz w:val="32"/>
+                      <w:szCs w:val="32"/>
                     </w:rPr>
                     <w:tab/>
                     <w:t xml:space="preserve">                          </w:t>
@@ -2367,16 +2105,16 @@
                   <w:r>
                     <w:rPr>
                       <w:rFonts w:cs="0 Nazanin Bold"/>
-                      <w:sz w:val="26"/>
-                      <w:szCs w:val="26"/>
+                      <w:sz w:val="32"/>
+                      <w:szCs w:val="32"/>
                     </w:rPr>
                     <w:tab/>
                   </w:r>
                   <w:r>
                     <w:rPr>
                       <w:rFonts w:cs="0 Nazanin Bold"/>
-                      <w:sz w:val="26"/>
-                      <w:szCs w:val="26"/>
+                      <w:sz w:val="32"/>
+                      <w:szCs w:val="32"/>
                     </w:rPr>
                     <w:tab/>
                     <w:t xml:space="preserve"> </w:t>
@@ -2385,14 +2123,14 @@
                     <w:rPr>
                       <w:rFonts w:cs="0 Nazanin Bold"/>
                       <w:position w:val="-28"/>
-                      <w:sz w:val="26"/>
-                      <w:szCs w:val="26"/>
+                      <w:sz w:val="32"/>
+                      <w:szCs w:val="32"/>
                     </w:rPr>
                     <w:object w:dxaOrig="620" w:dyaOrig="720" w14:anchorId="6FCF91CF">
-                      <v:shape id="_x0000_i1207" type="#_x0000_t75" style="width:31.45pt;height:36.9pt" o:ole="">
+                      <v:shape id="_x0000_i1069" type="#_x0000_t75" style="width:31.7pt;height:37.05pt" o:ole="">
                         <v:imagedata r:id="rId5" o:title=""/>
                       </v:shape>
-                      <o:OLEObject Type="Embed" ProgID="Equation.DSMT4" ShapeID="_x0000_i1207" DrawAspect="Content" ObjectID="_1800765468" r:id="rId6"/>
+                      <o:OLEObject Type="Embed" ProgID="Equation.DSMT4" ShapeID="_x0000_i1069" DrawAspect="Content" ObjectID="_1802573112" r:id="rId6"/>
                     </w:object>
                   </w:r>
                 </w:p>
@@ -2405,8 +2143,8 @@
                 <w:rFonts w:cs="0 Nazanin Bold"/>
                 <w:b/>
                 <w:bCs/>
-                <w:sz w:val="8"/>
-                <w:szCs w:val="8"/>
+                <w:sz w:val="32"/>
+                <w:szCs w:val="32"/>
                 <w:rtl/>
               </w:rPr>
             </w:pPr>
@@ -2435,8 +2173,8 @@
                 <w:rFonts w:cs="0 Nazanin Bold"/>
                 <w:b/>
                 <w:bCs/>
-                <w:sz w:val="28"/>
-                <w:szCs w:val="28"/>
+                <w:sz w:val="32"/>
+                <w:szCs w:val="32"/>
                 <w:rtl/>
               </w:rPr>
             </w:pPr>
@@ -2453,8 +2191,8 @@
                 <w:rFonts w:cs="Arial"/>
                 <w:b/>
                 <w:bCs/>
-                <w:sz w:val="28"/>
-                <w:szCs w:val="28"/>
+                <w:sz w:val="32"/>
+                <w:szCs w:val="32"/>
                 <w:rtl/>
                 <w:lang w:bidi="fa-IR"/>
               </w:rPr>
@@ -2464,8 +2202,8 @@
                 <w:rFonts w:cs="0 Nazanin Bold" w:hint="cs"/>
                 <w:b/>
                 <w:bCs/>
-                <w:sz w:val="28"/>
-                <w:szCs w:val="28"/>
+                <w:sz w:val="32"/>
+                <w:szCs w:val="32"/>
                 <w:rtl/>
               </w:rPr>
               <w:t>عدد های زیر تجزیه شده اند. ب م م و ک م م آنها را به دست آورید.</w:t>
@@ -2495,11 +2233,11 @@
                   <w:pPr>
                     <w:jc w:val="right"/>
                     <w:rPr>
-                      <w:rFonts w:cs="Arial" w:hint="cs"/>
+                      <w:rFonts w:cs="Arial"/>
                       <w:b/>
                       <w:bCs/>
-                      <w:sz w:val="28"/>
-                      <w:szCs w:val="28"/>
+                      <w:sz w:val="32"/>
+                      <w:szCs w:val="32"/>
                       <w:rtl/>
                       <w:lang w:bidi="fa-IR"/>
                     </w:rPr>
@@ -2510,14 +2248,14 @@
                       <w:b/>
                       <w:bCs/>
                       <w:position w:val="-6"/>
-                      <w:sz w:val="26"/>
-                      <w:szCs w:val="26"/>
+                      <w:sz w:val="32"/>
+                      <w:szCs w:val="32"/>
                     </w:rPr>
                     <w:object w:dxaOrig="1480" w:dyaOrig="279" w14:anchorId="66A8506B">
-                      <v:shape id="_x0000_i1359" type="#_x0000_t75" style="width:75.65pt;height:13.9pt" o:ole="">
+                      <v:shape id="_x0000_i1070" type="#_x0000_t75" style="width:75.75pt;height:13.95pt" o:ole="">
                         <v:imagedata r:id="rId7" o:title=""/>
                       </v:shape>
-                      <o:OLEObject Type="Embed" ProgID="Equation.DSMT4" ShapeID="_x0000_i1359" DrawAspect="Content" ObjectID="_1800765469" r:id="rId8"/>
+                      <o:OLEObject Type="Embed" ProgID="Equation.DSMT4" ShapeID="_x0000_i1070" DrawAspect="Content" ObjectID="_1802573113" r:id="rId8"/>
                     </w:object>
                   </w:r>
                 </w:p>
@@ -2533,8 +2271,8 @@
                       <w:rFonts w:cs="Arial"/>
                       <w:b/>
                       <w:bCs/>
-                      <w:sz w:val="28"/>
-                      <w:szCs w:val="28"/>
+                      <w:sz w:val="32"/>
+                      <w:szCs w:val="32"/>
                       <w:rtl/>
                       <w:lang w:bidi="fa-IR"/>
                     </w:rPr>
@@ -2545,14 +2283,14 @@
                       <w:b/>
                       <w:bCs/>
                       <w:position w:val="-12"/>
-                      <w:sz w:val="26"/>
-                      <w:szCs w:val="26"/>
+                      <w:sz w:val="32"/>
+                      <w:szCs w:val="32"/>
                     </w:rPr>
                     <w:object w:dxaOrig="1060" w:dyaOrig="360" w14:anchorId="6221F901">
-                      <v:shape id="_x0000_i1360" type="#_x0000_t75" style="width:53.85pt;height:18.15pt" o:ole="">
+                      <v:shape id="_x0000_i1071" type="#_x0000_t75" style="width:53.75pt;height:18.25pt" o:ole="">
                         <v:imagedata r:id="rId9" o:title=""/>
                       </v:shape>
-                      <o:OLEObject Type="Embed" ProgID="Equation.DSMT4" ShapeID="_x0000_i1360" DrawAspect="Content" ObjectID="_1800765470" r:id="rId10"/>
+                      <o:OLEObject Type="Embed" ProgID="Equation.DSMT4" ShapeID="_x0000_i1071" DrawAspect="Content" ObjectID="_1802573114" r:id="rId10"/>
                     </w:object>
                   </w:r>
                 </w:p>
@@ -2573,8 +2311,8 @@
                       <w:rFonts w:cs="0 Nazanin Bold"/>
                       <w:b/>
                       <w:bCs/>
-                      <w:sz w:val="26"/>
-                      <w:szCs w:val="26"/>
+                      <w:sz w:val="32"/>
+                      <w:szCs w:val="32"/>
                       <w:rtl/>
                       <w:lang w:bidi="fa-IR"/>
                     </w:rPr>
@@ -2585,14 +2323,14 @@
                       <w:b/>
                       <w:bCs/>
                       <w:position w:val="-6"/>
-                      <w:sz w:val="26"/>
-                      <w:szCs w:val="26"/>
+                      <w:sz w:val="32"/>
+                      <w:szCs w:val="32"/>
                     </w:rPr>
                     <w:object w:dxaOrig="1480" w:dyaOrig="279" w14:anchorId="4C5A76ED">
-                      <v:shape id="_x0000_i1361" type="#_x0000_t75" style="width:75.65pt;height:13.9pt" o:ole="">
+                      <v:shape id="_x0000_i1072" type="#_x0000_t75" style="width:75.75pt;height:13.95pt" o:ole="">
                         <v:imagedata r:id="rId11" o:title=""/>
                       </v:shape>
-                      <o:OLEObject Type="Embed" ProgID="Equation.DSMT4" ShapeID="_x0000_i1361" DrawAspect="Content" ObjectID="_1800765471" r:id="rId12"/>
+                      <o:OLEObject Type="Embed" ProgID="Equation.DSMT4" ShapeID="_x0000_i1072" DrawAspect="Content" ObjectID="_1802573115" r:id="rId12"/>
                     </w:object>
                   </w:r>
                 </w:p>
@@ -2608,8 +2346,8 @@
                       <w:rFonts w:cs="0 Nazanin Bold"/>
                       <w:b/>
                       <w:bCs/>
-                      <w:sz w:val="26"/>
-                      <w:szCs w:val="26"/>
+                      <w:sz w:val="32"/>
+                      <w:szCs w:val="32"/>
                     </w:rPr>
                   </w:pPr>
                   <w:r>
@@ -2618,14 +2356,14 @@
                       <w:b/>
                       <w:bCs/>
                       <w:position w:val="-10"/>
-                      <w:sz w:val="26"/>
-                      <w:szCs w:val="26"/>
+                      <w:sz w:val="32"/>
+                      <w:szCs w:val="32"/>
                     </w:rPr>
                     <w:object w:dxaOrig="1040" w:dyaOrig="340" w14:anchorId="45913A97">
-                      <v:shape id="_x0000_i1362" type="#_x0000_t75" style="width:53.85pt;height:17.55pt" o:ole="">
+                      <v:shape id="_x0000_i1073" type="#_x0000_t75" style="width:53.75pt;height:17.75pt" o:ole="">
                         <v:imagedata r:id="rId13" o:title=""/>
                       </v:shape>
-                      <o:OLEObject Type="Embed" ProgID="Equation.DSMT4" ShapeID="_x0000_i1362" DrawAspect="Content" ObjectID="_1800765472" r:id="rId14"/>
+                      <o:OLEObject Type="Embed" ProgID="Equation.DSMT4" ShapeID="_x0000_i1073" DrawAspect="Content" ObjectID="_1802573116" r:id="rId14"/>
                     </w:object>
                   </w:r>
                 </w:p>
@@ -2637,11 +2375,11 @@
               <w:spacing w:line="276" w:lineRule="auto"/>
               <w:contextualSpacing/>
               <w:rPr>
-                <w:rFonts w:ascii="Shabnam" w:hAnsi="Shabnam" w:cs="0 Nazanin Bold" w:hint="cs"/>
-                <w:b/>
-                <w:bCs/>
-                <w:sz w:val="28"/>
-                <w:szCs w:val="28"/>
+                <w:rFonts w:ascii="Shabnam" w:hAnsi="Shabnam" w:cs="0 Nazanin Bold"/>
+                <w:b/>
+                <w:bCs/>
+                <w:sz w:val="32"/>
+                <w:szCs w:val="32"/>
                 <w:rtl/>
                 <w:lang w:bidi="fa-IR"/>
               </w:rPr>
@@ -2670,8 +2408,8 @@
                 <w:rFonts w:cs="0 Nazanin Bold"/>
                 <w:b/>
                 <w:bCs/>
-                <w:sz w:val="28"/>
-                <w:szCs w:val="28"/>
+                <w:sz w:val="32"/>
+                <w:szCs w:val="32"/>
                 <w:rtl/>
               </w:rPr>
             </w:pPr>
@@ -2688,8 +2426,8 @@
                 <w:rFonts w:cs="Arial"/>
                 <w:b/>
                 <w:bCs/>
-                <w:sz w:val="28"/>
-                <w:szCs w:val="28"/>
+                <w:sz w:val="32"/>
+                <w:szCs w:val="32"/>
                 <w:rtl/>
                 <w:lang w:bidi="fa-IR"/>
               </w:rPr>
@@ -2699,8 +2437,8 @@
                 <w:rFonts w:cs="0 Nazanin Bold" w:hint="cs"/>
                 <w:b/>
                 <w:bCs/>
-                <w:sz w:val="28"/>
-                <w:szCs w:val="28"/>
+                <w:sz w:val="32"/>
+                <w:szCs w:val="32"/>
                 <w:rtl/>
               </w:rPr>
               <w:t xml:space="preserve">ب م م و ک م م دو عدد </w:t>
@@ -2710,8 +2448,8 @@
                 <w:rFonts w:cs="0 Nazanin Bold" w:hint="cs"/>
                 <w:b/>
                 <w:bCs/>
-                <w:sz w:val="28"/>
-                <w:szCs w:val="28"/>
+                <w:sz w:val="32"/>
+                <w:szCs w:val="32"/>
                 <w:rtl/>
                 <w:lang w:bidi="fa-IR"/>
               </w:rPr>
@@ -2722,8 +2460,8 @@
                 <w:rFonts w:cs="0 Nazanin Bold" w:hint="cs"/>
                 <w:b/>
                 <w:bCs/>
-                <w:sz w:val="28"/>
-                <w:szCs w:val="28"/>
+                <w:sz w:val="32"/>
+                <w:szCs w:val="32"/>
                 <w:rtl/>
               </w:rPr>
               <w:t>و 21 را به کمک روش تجزیه به دست آورید.</w:t>
@@ -2737,8 +2475,8 @@
                 <w:rFonts w:cs="Arial"/>
                 <w:b/>
                 <w:bCs/>
-                <w:sz w:val="28"/>
-                <w:szCs w:val="28"/>
+                <w:sz w:val="32"/>
+                <w:szCs w:val="32"/>
                 <w:rtl/>
                 <w:lang w:bidi="fa-IR"/>
               </w:rPr>
@@ -2749,14 +2487,14 @@
                 <w:b/>
                 <w:bCs/>
                 <w:position w:val="-12"/>
-                <w:sz w:val="26"/>
-                <w:szCs w:val="26"/>
+                <w:sz w:val="32"/>
+                <w:szCs w:val="32"/>
               </w:rPr>
               <w:object w:dxaOrig="1100" w:dyaOrig="360" w14:anchorId="5B86B420">
-                <v:shape id="_x0000_i1208" type="#_x0000_t75" style="width:56.85pt;height:18.75pt" o:ole="">
+                <v:shape id="_x0000_i1074" type="#_x0000_t75" style="width:56.95pt;height:18.8pt" o:ole="">
                   <v:imagedata r:id="rId15" o:title=""/>
                 </v:shape>
-                <o:OLEObject Type="Embed" ProgID="Equation.DSMT4" ShapeID="_x0000_i1208" DrawAspect="Content" ObjectID="_1800765473" r:id="rId16"/>
+                <o:OLEObject Type="Embed" ProgID="Equation.DSMT4" ShapeID="_x0000_i1074" DrawAspect="Content" ObjectID="_1802573117" r:id="rId16"/>
               </w:object>
             </w:r>
           </w:p>
@@ -2768,6 +2506,8 @@
                 <w:rFonts w:cs="Arial"/>
                 <w:b/>
                 <w:bCs/>
+                <w:sz w:val="32"/>
+                <w:szCs w:val="32"/>
                 <w:rtl/>
                 <w:lang w:bidi="fa-IR"/>
               </w:rPr>
@@ -2778,14 +2518,14 @@
                 <w:b/>
                 <w:bCs/>
                 <w:position w:val="-10"/>
-                <w:sz w:val="26"/>
-                <w:szCs w:val="26"/>
+                <w:sz w:val="32"/>
+                <w:szCs w:val="32"/>
               </w:rPr>
               <w:object w:dxaOrig="1060" w:dyaOrig="340" w14:anchorId="285D3D4B">
-                <v:shape id="_x0000_i1209" type="#_x0000_t75" style="width:55.05pt;height:16.35pt" o:ole="">
+                <v:shape id="_x0000_i1075" type="#_x0000_t75" style="width:54.8pt;height:16.1pt" o:ole="">
                   <v:imagedata r:id="rId17" o:title=""/>
                 </v:shape>
-                <o:OLEObject Type="Embed" ProgID="Equation.DSMT4" ShapeID="_x0000_i1209" DrawAspect="Content" ObjectID="_1800765474" r:id="rId18"/>
+                <o:OLEObject Type="Embed" ProgID="Equation.DSMT4" ShapeID="_x0000_i1075" DrawAspect="Content" ObjectID="_1802573118" r:id="rId18"/>
               </w:object>
             </w:r>
           </w:p>
@@ -2812,8 +2552,8 @@
                 <w:rFonts w:cs="0 Nazanin Bold"/>
                 <w:b/>
                 <w:bCs/>
-                <w:sz w:val="28"/>
-                <w:szCs w:val="28"/>
+                <w:sz w:val="32"/>
+                <w:szCs w:val="32"/>
                 <w:rtl/>
               </w:rPr>
             </w:pPr>
@@ -2830,8 +2570,8 @@
                 <w:rFonts w:cs="Arial"/>
                 <w:b/>
                 <w:bCs/>
-                <w:sz w:val="28"/>
-                <w:szCs w:val="28"/>
+                <w:sz w:val="32"/>
+                <w:szCs w:val="32"/>
                 <w:rtl/>
                 <w:lang w:bidi="fa-IR"/>
               </w:rPr>
@@ -2842,8 +2582,8 @@
                 <w:b/>
                 <w:bCs/>
                 <w:color w:val="000000"/>
-                <w:sz w:val="28"/>
-                <w:szCs w:val="28"/>
+                <w:sz w:val="32"/>
+                <w:szCs w:val="32"/>
                 <w:rtl/>
               </w:rPr>
               <w:t>به صورت ذهنی تساوی ها را کامل کنید.</w:t>
@@ -2885,8 +2625,8 @@
                       <w:rFonts w:cs="Arial"/>
                       <w:b/>
                       <w:bCs/>
-                      <w:sz w:val="28"/>
-                      <w:szCs w:val="28"/>
+                      <w:sz w:val="32"/>
+                      <w:szCs w:val="32"/>
                       <w:rtl/>
                       <w:lang w:bidi="fa-IR"/>
                     </w:rPr>
@@ -2897,14 +2637,14 @@
                       <w:b/>
                       <w:bCs/>
                       <w:position w:val="-12"/>
-                      <w:sz w:val="26"/>
-                      <w:szCs w:val="26"/>
+                      <w:sz w:val="32"/>
+                      <w:szCs w:val="32"/>
                     </w:rPr>
-                    <w:object w:dxaOrig="1060" w:dyaOrig="360" w14:anchorId="497D37B8">
-                      <v:shape id="_x0000_i1210" type="#_x0000_t75" style="width:55.05pt;height:16.95pt" o:ole="">
+                    <w:object w:dxaOrig="1080" w:dyaOrig="360" w14:anchorId="497D37B8">
+                      <v:shape id="_x0000_i1081" type="#_x0000_t75" style="width:55.9pt;height:17.2pt" o:ole="">
                         <v:imagedata r:id="rId19" o:title=""/>
                       </v:shape>
-                      <o:OLEObject Type="Embed" ProgID="Equation.DSMT4" ShapeID="_x0000_i1210" DrawAspect="Content" ObjectID="_1800765475" r:id="rId20"/>
+                      <o:OLEObject Type="Embed" ProgID="Equation.DSMT4" ShapeID="_x0000_i1081" DrawAspect="Content" ObjectID="_1802573119" r:id="rId20"/>
                     </w:object>
                   </w:r>
                 </w:p>
@@ -2926,8 +2666,8 @@
                       <w:rFonts w:cs="Arial"/>
                       <w:b/>
                       <w:bCs/>
-                      <w:sz w:val="28"/>
-                      <w:szCs w:val="28"/>
+                      <w:sz w:val="32"/>
+                      <w:szCs w:val="32"/>
                       <w:rtl/>
                       <w:lang w:bidi="fa-IR"/>
                     </w:rPr>
@@ -2938,14 +2678,14 @@
                       <w:b/>
                       <w:bCs/>
                       <w:position w:val="-12"/>
-                      <w:sz w:val="26"/>
-                      <w:szCs w:val="26"/>
+                      <w:sz w:val="32"/>
+                      <w:szCs w:val="32"/>
                     </w:rPr>
                     <w:object w:dxaOrig="960" w:dyaOrig="360" w14:anchorId="0EC4CC34">
-                      <v:shape id="_x0000_i1211" type="#_x0000_t75" style="width:48.4pt;height:16.95pt" o:ole="">
+                      <v:shape id="_x0000_i1076" type="#_x0000_t75" style="width:48.35pt;height:17.2pt" o:ole="">
                         <v:imagedata r:id="rId21" o:title=""/>
                       </v:shape>
-                      <o:OLEObject Type="Embed" ProgID="Equation.DSMT4" ShapeID="_x0000_i1211" DrawAspect="Content" ObjectID="_1800765476" r:id="rId22"/>
+                      <o:OLEObject Type="Embed" ProgID="Equation.DSMT4" ShapeID="_x0000_i1076" DrawAspect="Content" ObjectID="_1802573120" r:id="rId22"/>
                     </w:object>
                   </w:r>
                 </w:p>
@@ -2967,8 +2707,8 @@
                       <w:rFonts w:cs="Arial"/>
                       <w:b/>
                       <w:bCs/>
-                      <w:sz w:val="28"/>
-                      <w:szCs w:val="28"/>
+                      <w:sz w:val="32"/>
+                      <w:szCs w:val="32"/>
                       <w:rtl/>
                       <w:lang w:bidi="fa-IR"/>
                     </w:rPr>
@@ -2979,14 +2719,14 @@
                       <w:b/>
                       <w:bCs/>
                       <w:position w:val="-12"/>
-                      <w:sz w:val="26"/>
-                      <w:szCs w:val="26"/>
+                      <w:sz w:val="32"/>
+                      <w:szCs w:val="32"/>
                     </w:rPr>
-                    <w:object w:dxaOrig="859" w:dyaOrig="360" w14:anchorId="39921512">
-                      <v:shape id="_x0000_i1212" type="#_x0000_t75" style="width:43.55pt;height:16.95pt" o:ole="">
+                    <w:object w:dxaOrig="840" w:dyaOrig="360" w14:anchorId="39921512">
+                      <v:shape id="_x0000_i1080" type="#_x0000_t75" style="width:42.45pt;height:17.2pt" o:ole="">
                         <v:imagedata r:id="rId23" o:title=""/>
                       </v:shape>
-                      <o:OLEObject Type="Embed" ProgID="Equation.DSMT4" ShapeID="_x0000_i1212" DrawAspect="Content" ObjectID="_1800765477" r:id="rId24"/>
+                      <o:OLEObject Type="Embed" ProgID="Equation.DSMT4" ShapeID="_x0000_i1080" DrawAspect="Content" ObjectID="_1802573121" r:id="rId24"/>
                     </w:object>
                   </w:r>
                 </w:p>
@@ -3014,8 +2754,8 @@
                       <w:rFonts w:cs="0 Nazanin Bold"/>
                       <w:b/>
                       <w:bCs/>
-                      <w:sz w:val="26"/>
-                      <w:szCs w:val="26"/>
+                      <w:sz w:val="32"/>
+                      <w:szCs w:val="32"/>
                       <w:lang w:bidi="fa-IR"/>
                     </w:rPr>
                   </w:pPr>
@@ -3025,14 +2765,14 @@
                       <w:b/>
                       <w:bCs/>
                       <w:position w:val="-10"/>
-                      <w:sz w:val="26"/>
-                      <w:szCs w:val="26"/>
+                      <w:sz w:val="32"/>
+                      <w:szCs w:val="32"/>
                     </w:rPr>
                     <w:object w:dxaOrig="1060" w:dyaOrig="340" w14:anchorId="0A95B753">
-                      <v:shape id="_x0000_i1213" type="#_x0000_t75" style="width:55.05pt;height:16.35pt" o:ole="">
+                      <v:shape id="_x0000_i1077" type="#_x0000_t75" style="width:54.8pt;height:16.1pt" o:ole="">
                         <v:imagedata r:id="rId25" o:title=""/>
                       </v:shape>
-                      <o:OLEObject Type="Embed" ProgID="Equation.DSMT4" ShapeID="_x0000_i1213" DrawAspect="Content" ObjectID="_1800765478" r:id="rId26"/>
+                      <o:OLEObject Type="Embed" ProgID="Equation.DSMT4" ShapeID="_x0000_i1077" DrawAspect="Content" ObjectID="_1802573122" r:id="rId26"/>
                     </w:object>
                   </w:r>
                 </w:p>
@@ -3054,8 +2794,8 @@
                       <w:rFonts w:cs="0 Nazanin Bold"/>
                       <w:b/>
                       <w:bCs/>
-                      <w:sz w:val="26"/>
-                      <w:szCs w:val="26"/>
+                      <w:sz w:val="32"/>
+                      <w:szCs w:val="32"/>
                     </w:rPr>
                   </w:pPr>
                   <w:r>
@@ -3064,14 +2804,14 @@
                       <w:b/>
                       <w:bCs/>
                       <w:position w:val="-10"/>
-                      <w:sz w:val="26"/>
-                      <w:szCs w:val="26"/>
+                      <w:sz w:val="32"/>
+                      <w:szCs w:val="32"/>
                     </w:rPr>
                     <w:object w:dxaOrig="820" w:dyaOrig="340" w14:anchorId="722D4349">
-                      <v:shape id="_x0000_i1214" type="#_x0000_t75" style="width:42.35pt;height:16.35pt" o:ole="">
+                      <v:shape id="_x0000_i1078" type="#_x0000_t75" style="width:42.45pt;height:16.1pt" o:ole="">
                         <v:imagedata r:id="rId27" o:title=""/>
                       </v:shape>
-                      <o:OLEObject Type="Embed" ProgID="Equation.DSMT4" ShapeID="_x0000_i1214" DrawAspect="Content" ObjectID="_1800765479" r:id="rId28"/>
+                      <o:OLEObject Type="Embed" ProgID="Equation.DSMT4" ShapeID="_x0000_i1078" DrawAspect="Content" ObjectID="_1802573123" r:id="rId28"/>
                     </w:object>
                   </w:r>
                 </w:p>
@@ -3093,8 +2833,8 @@
                       <w:rFonts w:cs="0 Nazanin Bold"/>
                       <w:b/>
                       <w:bCs/>
-                      <w:sz w:val="26"/>
-                      <w:szCs w:val="26"/>
+                      <w:sz w:val="32"/>
+                      <w:szCs w:val="32"/>
                     </w:rPr>
                   </w:pPr>
                   <w:r>
@@ -3103,14 +2843,14 @@
                       <w:b/>
                       <w:bCs/>
                       <w:position w:val="-10"/>
-                      <w:sz w:val="26"/>
-                      <w:szCs w:val="26"/>
+                      <w:sz w:val="32"/>
+                      <w:szCs w:val="32"/>
                     </w:rPr>
                     <w:object w:dxaOrig="900" w:dyaOrig="340" w14:anchorId="4ACE0587">
-                      <v:shape id="_x0000_i1215" type="#_x0000_t75" style="width:45.4pt;height:16.35pt" o:ole="">
+                      <v:shape id="_x0000_i1079" type="#_x0000_t75" style="width:45.65pt;height:16.1pt" o:ole="">
                         <v:imagedata r:id="rId29" o:title=""/>
                       </v:shape>
-                      <o:OLEObject Type="Embed" ProgID="Equation.DSMT4" ShapeID="_x0000_i1215" DrawAspect="Content" ObjectID="_1800765480" r:id="rId30"/>
+                      <o:OLEObject Type="Embed" ProgID="Equation.DSMT4" ShapeID="_x0000_i1079" DrawAspect="Content" ObjectID="_1802573124" r:id="rId30"/>
                     </w:object>
                   </w:r>
                 </w:p>
@@ -3123,8 +2863,8 @@
                 <w:rFonts w:cs="Arial"/>
                 <w:b/>
                 <w:bCs/>
-                <w:sz w:val="28"/>
-                <w:szCs w:val="28"/>
+                <w:sz w:val="32"/>
+                <w:szCs w:val="32"/>
                 <w:rtl/>
                 <w:lang w:bidi="fa-IR"/>
               </w:rPr>
@@ -3153,8 +2893,8 @@
                 <w:rFonts w:cs="0 Nazanin Bold"/>
                 <w:b/>
                 <w:bCs/>
-                <w:sz w:val="28"/>
-                <w:szCs w:val="28"/>
+                <w:sz w:val="32"/>
+                <w:szCs w:val="32"/>
                 <w:rtl/>
               </w:rPr>
             </w:pPr>
@@ -3170,16 +2910,16 @@
               <w:spacing w:line="276" w:lineRule="auto"/>
               <w:rPr>
                 <w:rFonts w:ascii="Shabnam" w:hAnsi="Shabnam" w:cs="0 Nazanin Bold"/>
-                <w:sz w:val="28"/>
-                <w:szCs w:val="28"/>
+                <w:sz w:val="32"/>
+                <w:szCs w:val="32"/>
                 <w:rtl/>
               </w:rPr>
             </w:pPr>
             <w:r>
               <w:rPr>
                 <w:rFonts w:ascii="Shabnam" w:hAnsi="Shabnam" w:cs="0 Nazanin Bold" w:hint="cs"/>
-                <w:sz w:val="28"/>
-                <w:szCs w:val="28"/>
+                <w:sz w:val="32"/>
+                <w:szCs w:val="32"/>
                 <w:rtl/>
               </w:rPr>
               <w:t>دو ظرف با گنجایش ۱۶ و ۲۴ لیتر داریم. می خواهیم با یک پیمانه که هر بار پر و خالی می شود ، هر دو ظرف را پر کنیم. بزرگترین پیمانه ای که برای این کار مناسب است ، چند لیتری است؟</w:t>
@@ -3190,8 +2930,8 @@
               <w:spacing w:line="276" w:lineRule="auto"/>
               <w:rPr>
                 <w:rFonts w:ascii="Shabnam" w:hAnsi="Shabnam" w:cs="0 Nazanin Bold"/>
-                <w:sz w:val="28"/>
-                <w:szCs w:val="28"/>
+                <w:sz w:val="32"/>
+                <w:szCs w:val="32"/>
                 <w:rtl/>
               </w:rPr>
             </w:pPr>
@@ -3201,8 +2941,8 @@
               <w:spacing w:line="276" w:lineRule="auto"/>
               <w:rPr>
                 <w:rFonts w:ascii="Shabnam" w:hAnsi="Shabnam" w:cs="0 Nazanin Bold"/>
-                <w:sz w:val="28"/>
-                <w:szCs w:val="28"/>
+                <w:sz w:val="32"/>
+                <w:szCs w:val="32"/>
                 <w:rtl/>
               </w:rPr>
             </w:pPr>
@@ -3212,8 +2952,8 @@
               <w:spacing w:line="276" w:lineRule="auto"/>
               <w:rPr>
                 <w:rFonts w:ascii="Shabnam" w:hAnsi="Shabnam" w:cs="0 Nazanin Bold"/>
-                <w:sz w:val="28"/>
-                <w:szCs w:val="28"/>
+                <w:sz w:val="32"/>
+                <w:szCs w:val="32"/>
                 <w:rtl/>
               </w:rPr>
             </w:pPr>
@@ -3224,8 +2964,8 @@
               <w:contextualSpacing/>
               <w:rPr>
                 <w:rFonts w:ascii="Shabnam" w:hAnsi="Shabnam" w:cs="0 Nazanin Bold"/>
-                <w:sz w:val="14"/>
-                <w:szCs w:val="14"/>
+                <w:sz w:val="32"/>
+                <w:szCs w:val="32"/>
                 <w:rtl/>
               </w:rPr>
             </w:pPr>
@@ -3253,8 +2993,8 @@
                 <w:rFonts w:cs="0 Nazanin Bold"/>
                 <w:b/>
                 <w:bCs/>
-                <w:sz w:val="28"/>
-                <w:szCs w:val="28"/>
+                <w:sz w:val="32"/>
+                <w:szCs w:val="32"/>
                 <w:rtl/>
               </w:rPr>
             </w:pPr>
@@ -3271,8 +3011,8 @@
               <w:jc w:val="both"/>
               <w:rPr>
                 <w:rFonts w:ascii="Shabnam" w:hAnsi="Shabnam" w:cs="0 Nazanin Bold"/>
-                <w:sz w:val="28"/>
-                <w:szCs w:val="28"/>
+                <w:sz w:val="32"/>
+                <w:szCs w:val="32"/>
                 <w:rtl/>
               </w:rPr>
             </w:pPr>
@@ -3280,8 +3020,8 @@
               <w:rPr>
                 <w:rFonts w:ascii="Shabnam" w:hAnsi="Shabnam" w:cs="0 Nazanin Bold" w:hint="cs"/>
                 <w:i/>
-                <w:sz w:val="28"/>
-                <w:szCs w:val="28"/>
+                <w:sz w:val="32"/>
+                <w:szCs w:val="32"/>
                 <w:rtl/>
               </w:rPr>
               <w:t xml:space="preserve">چراغ چشمک زن </w:t>
@@ -3290,8 +3030,8 @@
               <w:rPr>
                 <w:rFonts w:ascii="Shabnam" w:hAnsi="Shabnam" w:cs="0 Nazanin Bold"/>
                 <w:i/>
-                <w:sz w:val="28"/>
-                <w:szCs w:val="28"/>
+                <w:sz w:val="32"/>
+                <w:szCs w:val="32"/>
               </w:rPr>
               <w:t>A</w:t>
             </w:r>
@@ -3299,8 +3039,8 @@
               <w:rPr>
                 <w:rFonts w:ascii="Shabnam" w:hAnsi="Shabnam" w:cs="0 Nazanin Bold" w:hint="cs"/>
                 <w:i/>
-                <w:sz w:val="28"/>
-                <w:szCs w:val="28"/>
+                <w:sz w:val="32"/>
+                <w:szCs w:val="32"/>
                 <w:rtl/>
               </w:rPr>
               <w:t xml:space="preserve"> هر </w:t>
@@ -3308,8 +3048,8 @@
             <w:r>
               <w:rPr>
                 <w:rFonts w:ascii="Shabnam" w:hAnsi="Shabnam" w:cs="0 Nazanin Bold" w:hint="cs"/>
-                <w:sz w:val="28"/>
-                <w:szCs w:val="28"/>
+                <w:sz w:val="32"/>
+                <w:szCs w:val="32"/>
                 <w:rtl/>
               </w:rPr>
               <w:t>12</w:t>
@@ -3318,8 +3058,8 @@
               <w:rPr>
                 <w:rFonts w:ascii="Shabnam" w:hAnsi="Shabnam" w:cs="0 Nazanin Bold" w:hint="cs"/>
                 <w:i/>
-                <w:sz w:val="28"/>
-                <w:szCs w:val="28"/>
+                <w:sz w:val="32"/>
+                <w:szCs w:val="32"/>
                 <w:rtl/>
               </w:rPr>
               <w:t xml:space="preserve"> ثانیه و چراغ چشمک زن </w:t>
@@ -3328,8 +3068,8 @@
               <w:rPr>
                 <w:rFonts w:ascii="Shabnam" w:hAnsi="Shabnam" w:cs="0 Nazanin Bold"/>
                 <w:i/>
-                <w:sz w:val="28"/>
-                <w:szCs w:val="28"/>
+                <w:sz w:val="32"/>
+                <w:szCs w:val="32"/>
               </w:rPr>
               <w:t>B</w:t>
             </w:r>
@@ -3337,8 +3077,8 @@
               <w:rPr>
                 <w:rFonts w:ascii="Shabnam" w:hAnsi="Shabnam" w:cs="0 Nazanin Bold" w:hint="cs"/>
                 <w:i/>
-                <w:sz w:val="28"/>
-                <w:szCs w:val="28"/>
+                <w:sz w:val="32"/>
+                <w:szCs w:val="32"/>
                 <w:rtl/>
               </w:rPr>
               <w:t xml:space="preserve"> هر </w:t>
@@ -3346,8 +3086,8 @@
             <w:r>
               <w:rPr>
                 <w:rFonts w:ascii="Shabnam" w:hAnsi="Shabnam" w:cs="0 Nazanin Bold" w:hint="cs"/>
-                <w:sz w:val="28"/>
-                <w:szCs w:val="28"/>
+                <w:sz w:val="32"/>
+                <w:szCs w:val="32"/>
                 <w:rtl/>
               </w:rPr>
               <w:t>18</w:t>
@@ -3356,8 +3096,8 @@
               <w:rPr>
                 <w:rFonts w:ascii="Shabnam" w:hAnsi="Shabnam" w:cs="0 Nazanin Bold" w:hint="cs"/>
                 <w:i/>
-                <w:sz w:val="28"/>
-                <w:szCs w:val="28"/>
+                <w:sz w:val="32"/>
+                <w:szCs w:val="32"/>
                 <w:rtl/>
               </w:rPr>
               <w:t xml:space="preserve"> ثانیه یک بار چشمک  می زنند. اگر همز</w:t>
@@ -3365,8 +3105,8 @@
             <w:r>
               <w:rPr>
                 <w:rFonts w:ascii="Shabnam" w:hAnsi="Shabnam" w:cs="0 Nazanin Bold" w:hint="cs"/>
-                <w:sz w:val="28"/>
-                <w:szCs w:val="28"/>
+                <w:sz w:val="32"/>
+                <w:szCs w:val="32"/>
                 <w:rtl/>
               </w:rPr>
               <w:t xml:space="preserve">مان آن ها را به برق متصل کنیم، </w:t>
@@ -3375,8 +3115,8 @@
               <w:rPr>
                 <w:rFonts w:ascii="Shabnam" w:hAnsi="Shabnam" w:cs="0 Nazanin Bold" w:hint="cs"/>
                 <w:i/>
-                <w:sz w:val="28"/>
-                <w:szCs w:val="28"/>
+                <w:sz w:val="32"/>
+                <w:szCs w:val="32"/>
                 <w:rtl/>
               </w:rPr>
               <w:t>چند ثانیه طول می کشد تا این دو چراغ همزمان چشمک بزنند ؟</w:t>
@@ -3388,8 +3128,8 @@
               <w:jc w:val="both"/>
               <w:rPr>
                 <w:rFonts w:ascii="Shabnam" w:hAnsi="Shabnam" w:cs="0 Nazanin Bold"/>
-                <w:sz w:val="28"/>
-                <w:szCs w:val="28"/>
+                <w:sz w:val="32"/>
+                <w:szCs w:val="32"/>
                 <w:rtl/>
               </w:rPr>
             </w:pPr>
@@ -3401,8 +3141,8 @@
               <w:rPr>
                 <w:rFonts w:ascii="Shabnam" w:hAnsi="Shabnam" w:cs="0 Nazanin Bold"/>
                 <w:i/>
-                <w:sz w:val="20"/>
-                <w:szCs w:val="20"/>
+                <w:sz w:val="32"/>
+                <w:szCs w:val="32"/>
               </w:rPr>
             </w:pPr>
           </w:p>
@@ -3414,8 +3154,8 @@
                 <w:bCs/>
                 <w:noProof/>
                 <w:color w:val="000000"/>
-                <w:sz w:val="28"/>
-                <w:szCs w:val="28"/>
+                <w:sz w:val="32"/>
+                <w:szCs w:val="32"/>
                 <w:rtl/>
                 <w:lang w:bidi="fa-IR"/>
               </w:rPr>
@@ -3429,8 +3169,8 @@
                 <w:bCs/>
                 <w:noProof/>
                 <w:color w:val="000000"/>
-                <w:sz w:val="28"/>
-                <w:szCs w:val="28"/>
+                <w:sz w:val="32"/>
+                <w:szCs w:val="32"/>
                 <w:rtl/>
                 <w:lang w:bidi="fa-IR"/>
               </w:rPr>
@@ -3448,8 +3188,8 @@
           <w:rFonts w:cs="0 Nazanin Bold"/>
           <w:b/>
           <w:bCs/>
-          <w:sz w:val="28"/>
-          <w:szCs w:val="28"/>
+          <w:sz w:val="32"/>
+          <w:szCs w:val="32"/>
           <w:rtl/>
           <w:lang w:bidi="fa-IR"/>
         </w:rPr>
@@ -3490,7 +3230,7 @@
         <v:path o:extrusionok="f" gradientshapeok="t" o:connecttype="rect"/>
         <o:lock v:ext="edit" aspectratio="t"/>
       </v:shapetype>
-      <v:shape id="_x0000_i1048" type="#_x0000_t75" style="width:11.5pt;height:11.5pt" o:bullet="t">
+      <v:shape id="_x0000_i1033" type="#_x0000_t75" style="width:11.3pt;height:11.3pt" o:bullet="t">
         <v:imagedata r:id="rId1" o:title="msoB3E5"/>
       </v:shape>
     </w:pict>

</xml_diff>